<commit_message>
Updated code.txt, added analysis_report.docx
</commit_message>
<xml_diff>
--- a/analysis_report.docx
+++ b/analysis_report.docx
@@ -154,6 +154,26 @@
       <w:r>
         <w:t xml:space="preserve">Following basic data exploration, a new table was created and parks with valid names were added (see SQL 1,2). </w:t>
       </w:r>
+      <w:r>
+        <w:t>Summary statistics for parks were calculated as well (see SQL 3)</w:t>
+      </w:r>
+    </w:p>
+    <w:p/>
+    <w:p/>
+    <w:p>
+      <w:pPr>
+        <w:rPr>
+          <w:i/>
+          <w:iCs/>
+        </w:rPr>
+      </w:pPr>
+      <w:r>
+        <w:rPr>
+          <w:i/>
+          <w:iCs/>
+        </w:rPr>
+        <w:t xml:space="preserve">DO I want to group by name? </w:t>
+      </w:r>
     </w:p>
     <w:p>
       <w:pPr>
@@ -505,6 +525,872 @@
                 <w:szCs w:val="22"/>
               </w:rPr>
               <w:t>36</w:t>
+            </w:r>
+          </w:p>
+        </w:tc>
+      </w:tr>
+    </w:tbl>
+    <w:p/>
+    <w:p>
+      <w:r>
+        <w:t xml:space="preserve">Table 2: </w:t>
+      </w:r>
+    </w:p>
+    <w:tbl>
+      <w:tblPr>
+        <w:tblStyle w:val="TableGrid"/>
+        <w:tblW w:w="0" w:type="auto"/>
+        <w:tblLayout w:type="fixed"/>
+        <w:tblLook w:val="0000" w:firstRow="0" w:lastRow="0" w:firstColumn="0" w:lastColumn="0" w:noHBand="0" w:noVBand="0"/>
+      </w:tblPr>
+      <w:tblGrid>
+        <w:gridCol w:w="3055"/>
+        <w:gridCol w:w="3150"/>
+      </w:tblGrid>
+      <w:tr>
+        <w:trPr>
+          <w:trHeight w:val="290"/>
+        </w:trPr>
+        <w:tc>
+          <w:tcPr>
+            <w:tcW w:w="3055" w:type="dxa"/>
+          </w:tcPr>
+          <w:p>
+            <w:pPr>
+              <w:autoSpaceDE w:val="0"/>
+              <w:autoSpaceDN w:val="0"/>
+              <w:adjustRightInd w:val="0"/>
+              <w:rPr>
+                <w:rFonts w:ascii="Calibri" w:hAnsi="Calibri" w:cs="Calibri"/>
+                <w:color w:val="000000"/>
+                <w:kern w:val="0"/>
+                <w:sz w:val="22"/>
+                <w:szCs w:val="22"/>
+              </w:rPr>
+            </w:pPr>
+            <w:r>
+              <w:rPr>
+                <w:rFonts w:ascii="Calibri" w:hAnsi="Calibri" w:cs="Calibri"/>
+                <w:color w:val="000000"/>
+                <w:kern w:val="0"/>
+                <w:sz w:val="22"/>
+                <w:szCs w:val="22"/>
+              </w:rPr>
+              <w:t>5 Largest Parks</w:t>
+            </w:r>
+          </w:p>
+        </w:tc>
+        <w:tc>
+          <w:tcPr>
+            <w:tcW w:w="3150" w:type="dxa"/>
+          </w:tcPr>
+          <w:p>
+            <w:pPr>
+              <w:autoSpaceDE w:val="0"/>
+              <w:autoSpaceDN w:val="0"/>
+              <w:adjustRightInd w:val="0"/>
+              <w:rPr>
+                <w:rFonts w:ascii="Calibri" w:hAnsi="Calibri" w:cs="Calibri"/>
+                <w:color w:val="000000"/>
+                <w:kern w:val="0"/>
+                <w:sz w:val="22"/>
+                <w:szCs w:val="22"/>
+              </w:rPr>
+            </w:pPr>
+            <w:r>
+              <w:rPr>
+                <w:rFonts w:ascii="Calibri" w:hAnsi="Calibri" w:cs="Calibri"/>
+                <w:color w:val="000000"/>
+                <w:kern w:val="0"/>
+                <w:sz w:val="22"/>
+                <w:szCs w:val="22"/>
+              </w:rPr>
+              <w:t>Area (square km)</w:t>
+            </w:r>
+          </w:p>
+        </w:tc>
+      </w:tr>
+      <w:tr>
+        <w:trPr>
+          <w:trHeight w:val="290"/>
+        </w:trPr>
+        <w:tc>
+          <w:tcPr>
+            <w:tcW w:w="3055" w:type="dxa"/>
+          </w:tcPr>
+          <w:p>
+            <w:pPr>
+              <w:autoSpaceDE w:val="0"/>
+              <w:autoSpaceDN w:val="0"/>
+              <w:adjustRightInd w:val="0"/>
+              <w:rPr>
+                <w:rFonts w:ascii="Calibri" w:hAnsi="Calibri" w:cs="Calibri"/>
+                <w:color w:val="000000"/>
+                <w:kern w:val="0"/>
+                <w:sz w:val="22"/>
+                <w:szCs w:val="22"/>
+              </w:rPr>
+            </w:pPr>
+            <w:r>
+              <w:rPr>
+                <w:rFonts w:ascii="Calibri" w:hAnsi="Calibri" w:cs="Calibri"/>
+                <w:color w:val="000000"/>
+                <w:kern w:val="0"/>
+                <w:sz w:val="22"/>
+                <w:szCs w:val="22"/>
+              </w:rPr>
+              <w:lastRenderedPageBreak/>
+              <w:t>Druid Hill Park</w:t>
+            </w:r>
+          </w:p>
+        </w:tc>
+        <w:tc>
+          <w:tcPr>
+            <w:tcW w:w="3150" w:type="dxa"/>
+          </w:tcPr>
+          <w:p>
+            <w:pPr>
+              <w:autoSpaceDE w:val="0"/>
+              <w:autoSpaceDN w:val="0"/>
+              <w:adjustRightInd w:val="0"/>
+              <w:jc w:val="right"/>
+              <w:rPr>
+                <w:rFonts w:ascii="Calibri" w:hAnsi="Calibri" w:cs="Calibri"/>
+                <w:color w:val="000000"/>
+                <w:kern w:val="0"/>
+                <w:sz w:val="22"/>
+                <w:szCs w:val="22"/>
+              </w:rPr>
+            </w:pPr>
+            <w:r>
+              <w:rPr>
+                <w:rFonts w:ascii="Calibri" w:hAnsi="Calibri" w:cs="Calibri"/>
+                <w:color w:val="000000"/>
+                <w:kern w:val="0"/>
+                <w:sz w:val="22"/>
+                <w:szCs w:val="22"/>
+              </w:rPr>
+              <w:t>3.96</w:t>
+            </w:r>
+          </w:p>
+        </w:tc>
+      </w:tr>
+      <w:tr>
+        <w:trPr>
+          <w:trHeight w:val="290"/>
+        </w:trPr>
+        <w:tc>
+          <w:tcPr>
+            <w:tcW w:w="3055" w:type="dxa"/>
+          </w:tcPr>
+          <w:p>
+            <w:pPr>
+              <w:autoSpaceDE w:val="0"/>
+              <w:autoSpaceDN w:val="0"/>
+              <w:adjustRightInd w:val="0"/>
+              <w:rPr>
+                <w:rFonts w:ascii="Calibri" w:hAnsi="Calibri" w:cs="Calibri"/>
+                <w:color w:val="000000"/>
+                <w:kern w:val="0"/>
+                <w:sz w:val="22"/>
+                <w:szCs w:val="22"/>
+              </w:rPr>
+            </w:pPr>
+            <w:proofErr w:type="spellStart"/>
+            <w:r>
+              <w:rPr>
+                <w:rFonts w:ascii="Calibri" w:hAnsi="Calibri" w:cs="Calibri"/>
+                <w:color w:val="000000"/>
+                <w:kern w:val="0"/>
+                <w:sz w:val="22"/>
+                <w:szCs w:val="22"/>
+              </w:rPr>
+              <w:t>Gwynns</w:t>
+            </w:r>
+            <w:proofErr w:type="spellEnd"/>
+            <w:r>
+              <w:rPr>
+                <w:rFonts w:ascii="Calibri" w:hAnsi="Calibri" w:cs="Calibri"/>
+                <w:color w:val="000000"/>
+                <w:kern w:val="0"/>
+                <w:sz w:val="22"/>
+                <w:szCs w:val="22"/>
+              </w:rPr>
+              <w:t xml:space="preserve"> Falls / </w:t>
+            </w:r>
+            <w:proofErr w:type="spellStart"/>
+            <w:r>
+              <w:rPr>
+                <w:rFonts w:ascii="Calibri" w:hAnsi="Calibri" w:cs="Calibri"/>
+                <w:color w:val="000000"/>
+                <w:kern w:val="0"/>
+                <w:sz w:val="22"/>
+                <w:szCs w:val="22"/>
+              </w:rPr>
+              <w:t>Leakin</w:t>
+            </w:r>
+            <w:proofErr w:type="spellEnd"/>
+            <w:r>
+              <w:rPr>
+                <w:rFonts w:ascii="Calibri" w:hAnsi="Calibri" w:cs="Calibri"/>
+                <w:color w:val="000000"/>
+                <w:kern w:val="0"/>
+                <w:sz w:val="22"/>
+                <w:szCs w:val="22"/>
+              </w:rPr>
+              <w:t xml:space="preserve"> Park</w:t>
+            </w:r>
+          </w:p>
+        </w:tc>
+        <w:tc>
+          <w:tcPr>
+            <w:tcW w:w="3150" w:type="dxa"/>
+          </w:tcPr>
+          <w:p>
+            <w:pPr>
+              <w:autoSpaceDE w:val="0"/>
+              <w:autoSpaceDN w:val="0"/>
+              <w:adjustRightInd w:val="0"/>
+              <w:jc w:val="right"/>
+              <w:rPr>
+                <w:rFonts w:ascii="Calibri" w:hAnsi="Calibri" w:cs="Calibri"/>
+                <w:color w:val="000000"/>
+                <w:kern w:val="0"/>
+                <w:sz w:val="22"/>
+                <w:szCs w:val="22"/>
+              </w:rPr>
+            </w:pPr>
+            <w:r>
+              <w:rPr>
+                <w:rFonts w:ascii="Calibri" w:hAnsi="Calibri" w:cs="Calibri"/>
+                <w:color w:val="000000"/>
+                <w:kern w:val="0"/>
+                <w:sz w:val="22"/>
+                <w:szCs w:val="22"/>
+              </w:rPr>
+              <w:t>3.19</w:t>
+            </w:r>
+          </w:p>
+        </w:tc>
+      </w:tr>
+      <w:tr>
+        <w:trPr>
+          <w:trHeight w:val="290"/>
+        </w:trPr>
+        <w:tc>
+          <w:tcPr>
+            <w:tcW w:w="3055" w:type="dxa"/>
+          </w:tcPr>
+          <w:p>
+            <w:pPr>
+              <w:autoSpaceDE w:val="0"/>
+              <w:autoSpaceDN w:val="0"/>
+              <w:adjustRightInd w:val="0"/>
+              <w:rPr>
+                <w:rFonts w:ascii="Calibri" w:hAnsi="Calibri" w:cs="Calibri"/>
+                <w:color w:val="000000"/>
+                <w:kern w:val="0"/>
+                <w:sz w:val="22"/>
+                <w:szCs w:val="22"/>
+              </w:rPr>
+            </w:pPr>
+            <w:r>
+              <w:rPr>
+                <w:rFonts w:ascii="Calibri" w:hAnsi="Calibri" w:cs="Calibri"/>
+                <w:color w:val="000000"/>
+                <w:kern w:val="0"/>
+                <w:sz w:val="22"/>
+                <w:szCs w:val="22"/>
+              </w:rPr>
+              <w:t>Clifton Park</w:t>
+            </w:r>
+          </w:p>
+        </w:tc>
+        <w:tc>
+          <w:tcPr>
+            <w:tcW w:w="3150" w:type="dxa"/>
+          </w:tcPr>
+          <w:p>
+            <w:pPr>
+              <w:autoSpaceDE w:val="0"/>
+              <w:autoSpaceDN w:val="0"/>
+              <w:adjustRightInd w:val="0"/>
+              <w:jc w:val="right"/>
+              <w:rPr>
+                <w:rFonts w:ascii="Calibri" w:hAnsi="Calibri" w:cs="Calibri"/>
+                <w:color w:val="000000"/>
+                <w:kern w:val="0"/>
+                <w:sz w:val="22"/>
+                <w:szCs w:val="22"/>
+              </w:rPr>
+            </w:pPr>
+            <w:r>
+              <w:rPr>
+                <w:rFonts w:ascii="Calibri" w:hAnsi="Calibri" w:cs="Calibri"/>
+                <w:color w:val="000000"/>
+                <w:kern w:val="0"/>
+                <w:sz w:val="22"/>
+                <w:szCs w:val="22"/>
+              </w:rPr>
+              <w:t>1.74</w:t>
+            </w:r>
+          </w:p>
+        </w:tc>
+      </w:tr>
+      <w:tr>
+        <w:trPr>
+          <w:trHeight w:val="290"/>
+        </w:trPr>
+        <w:tc>
+          <w:tcPr>
+            <w:tcW w:w="3055" w:type="dxa"/>
+          </w:tcPr>
+          <w:p>
+            <w:pPr>
+              <w:autoSpaceDE w:val="0"/>
+              <w:autoSpaceDN w:val="0"/>
+              <w:adjustRightInd w:val="0"/>
+              <w:rPr>
+                <w:rFonts w:ascii="Calibri" w:hAnsi="Calibri" w:cs="Calibri"/>
+                <w:color w:val="000000"/>
+                <w:kern w:val="0"/>
+                <w:sz w:val="22"/>
+                <w:szCs w:val="22"/>
+              </w:rPr>
+            </w:pPr>
+            <w:proofErr w:type="spellStart"/>
+            <w:r>
+              <w:rPr>
+                <w:rFonts w:ascii="Calibri" w:hAnsi="Calibri" w:cs="Calibri"/>
+                <w:color w:val="000000"/>
+                <w:kern w:val="0"/>
+                <w:sz w:val="22"/>
+                <w:szCs w:val="22"/>
+              </w:rPr>
+              <w:t>Gwynns</w:t>
+            </w:r>
+            <w:proofErr w:type="spellEnd"/>
+            <w:r>
+              <w:rPr>
+                <w:rFonts w:ascii="Calibri" w:hAnsi="Calibri" w:cs="Calibri"/>
+                <w:color w:val="000000"/>
+                <w:kern w:val="0"/>
+                <w:sz w:val="22"/>
+                <w:szCs w:val="22"/>
+              </w:rPr>
+              <w:t xml:space="preserve"> Falls / </w:t>
+            </w:r>
+            <w:proofErr w:type="spellStart"/>
+            <w:r>
+              <w:rPr>
+                <w:rFonts w:ascii="Calibri" w:hAnsi="Calibri" w:cs="Calibri"/>
+                <w:color w:val="000000"/>
+                <w:kern w:val="0"/>
+                <w:sz w:val="22"/>
+                <w:szCs w:val="22"/>
+              </w:rPr>
+              <w:t>Leakin</w:t>
+            </w:r>
+            <w:proofErr w:type="spellEnd"/>
+            <w:r>
+              <w:rPr>
+                <w:rFonts w:ascii="Calibri" w:hAnsi="Calibri" w:cs="Calibri"/>
+                <w:color w:val="000000"/>
+                <w:kern w:val="0"/>
+                <w:sz w:val="22"/>
+                <w:szCs w:val="22"/>
+              </w:rPr>
+              <w:t xml:space="preserve"> Park</w:t>
+            </w:r>
+          </w:p>
+        </w:tc>
+        <w:tc>
+          <w:tcPr>
+            <w:tcW w:w="3150" w:type="dxa"/>
+          </w:tcPr>
+          <w:p>
+            <w:pPr>
+              <w:autoSpaceDE w:val="0"/>
+              <w:autoSpaceDN w:val="0"/>
+              <w:adjustRightInd w:val="0"/>
+              <w:jc w:val="right"/>
+              <w:rPr>
+                <w:rFonts w:ascii="Calibri" w:hAnsi="Calibri" w:cs="Calibri"/>
+                <w:color w:val="000000"/>
+                <w:kern w:val="0"/>
+                <w:sz w:val="22"/>
+                <w:szCs w:val="22"/>
+              </w:rPr>
+            </w:pPr>
+            <w:r>
+              <w:rPr>
+                <w:rFonts w:ascii="Calibri" w:hAnsi="Calibri" w:cs="Calibri"/>
+                <w:color w:val="000000"/>
+                <w:kern w:val="0"/>
+                <w:sz w:val="22"/>
+                <w:szCs w:val="22"/>
+              </w:rPr>
+              <w:t>1.6</w:t>
+            </w:r>
+          </w:p>
+        </w:tc>
+      </w:tr>
+      <w:tr>
+        <w:trPr>
+          <w:trHeight w:val="290"/>
+        </w:trPr>
+        <w:tc>
+          <w:tcPr>
+            <w:tcW w:w="3055" w:type="dxa"/>
+          </w:tcPr>
+          <w:p>
+            <w:pPr>
+              <w:autoSpaceDE w:val="0"/>
+              <w:autoSpaceDN w:val="0"/>
+              <w:adjustRightInd w:val="0"/>
+              <w:rPr>
+                <w:rFonts w:ascii="Calibri" w:hAnsi="Calibri" w:cs="Calibri"/>
+                <w:color w:val="000000"/>
+                <w:kern w:val="0"/>
+                <w:sz w:val="22"/>
+                <w:szCs w:val="22"/>
+              </w:rPr>
+            </w:pPr>
+            <w:r>
+              <w:rPr>
+                <w:rFonts w:ascii="Calibri" w:hAnsi="Calibri" w:cs="Calibri"/>
+                <w:color w:val="000000"/>
+                <w:kern w:val="0"/>
+                <w:sz w:val="22"/>
+                <w:szCs w:val="22"/>
+              </w:rPr>
+              <w:t>Herring Run Park</w:t>
+            </w:r>
+          </w:p>
+        </w:tc>
+        <w:tc>
+          <w:tcPr>
+            <w:tcW w:w="3150" w:type="dxa"/>
+          </w:tcPr>
+          <w:p>
+            <w:pPr>
+              <w:autoSpaceDE w:val="0"/>
+              <w:autoSpaceDN w:val="0"/>
+              <w:adjustRightInd w:val="0"/>
+              <w:jc w:val="right"/>
+              <w:rPr>
+                <w:rFonts w:ascii="Calibri" w:hAnsi="Calibri" w:cs="Calibri"/>
+                <w:color w:val="000000"/>
+                <w:kern w:val="0"/>
+                <w:sz w:val="22"/>
+                <w:szCs w:val="22"/>
+              </w:rPr>
+            </w:pPr>
+            <w:r>
+              <w:rPr>
+                <w:rFonts w:ascii="Calibri" w:hAnsi="Calibri" w:cs="Calibri"/>
+                <w:color w:val="000000"/>
+                <w:kern w:val="0"/>
+                <w:sz w:val="22"/>
+                <w:szCs w:val="22"/>
+              </w:rPr>
+              <w:t>0.98</w:t>
+            </w:r>
+          </w:p>
+        </w:tc>
+      </w:tr>
+    </w:tbl>
+    <w:p/>
+    <w:tbl>
+      <w:tblPr>
+        <w:tblStyle w:val="TableGrid"/>
+        <w:tblW w:w="0" w:type="auto"/>
+        <w:tblLayout w:type="fixed"/>
+        <w:tblLook w:val="0000" w:firstRow="0" w:lastRow="0" w:firstColumn="0" w:lastColumn="0" w:noHBand="0" w:noVBand="0"/>
+      </w:tblPr>
+      <w:tblGrid>
+        <w:gridCol w:w="3235"/>
+        <w:gridCol w:w="4050"/>
+      </w:tblGrid>
+      <w:tr>
+        <w:trPr>
+          <w:trHeight w:val="290"/>
+        </w:trPr>
+        <w:tc>
+          <w:tcPr>
+            <w:tcW w:w="3235" w:type="dxa"/>
+          </w:tcPr>
+          <w:p>
+            <w:pPr>
+              <w:autoSpaceDE w:val="0"/>
+              <w:autoSpaceDN w:val="0"/>
+              <w:adjustRightInd w:val="0"/>
+              <w:rPr>
+                <w:rFonts w:ascii="Calibri" w:hAnsi="Calibri" w:cs="Calibri"/>
+                <w:color w:val="000000"/>
+                <w:kern w:val="0"/>
+                <w:sz w:val="22"/>
+                <w:szCs w:val="22"/>
+              </w:rPr>
+            </w:pPr>
+            <w:r>
+              <w:rPr>
+                <w:rFonts w:ascii="Calibri" w:hAnsi="Calibri" w:cs="Calibri"/>
+                <w:color w:val="000000"/>
+                <w:kern w:val="0"/>
+                <w:sz w:val="22"/>
+                <w:szCs w:val="22"/>
+              </w:rPr>
+              <w:t>name</w:t>
+            </w:r>
+          </w:p>
+        </w:tc>
+        <w:tc>
+          <w:tcPr>
+            <w:tcW w:w="4050" w:type="dxa"/>
+          </w:tcPr>
+          <w:p>
+            <w:pPr>
+              <w:autoSpaceDE w:val="0"/>
+              <w:autoSpaceDN w:val="0"/>
+              <w:adjustRightInd w:val="0"/>
+              <w:rPr>
+                <w:rFonts w:ascii="Calibri" w:hAnsi="Calibri" w:cs="Calibri"/>
+                <w:color w:val="000000"/>
+                <w:kern w:val="0"/>
+                <w:sz w:val="22"/>
+                <w:szCs w:val="22"/>
+              </w:rPr>
+            </w:pPr>
+            <w:r>
+              <w:rPr>
+                <w:rFonts w:ascii="Calibri" w:hAnsi="Calibri" w:cs="Calibri"/>
+                <w:color w:val="000000"/>
+                <w:kern w:val="0"/>
+                <w:sz w:val="22"/>
+                <w:szCs w:val="22"/>
+              </w:rPr>
+              <w:t>area</w:t>
+            </w:r>
+          </w:p>
+        </w:tc>
+      </w:tr>
+      <w:tr>
+        <w:trPr>
+          <w:trHeight w:val="290"/>
+        </w:trPr>
+        <w:tc>
+          <w:tcPr>
+            <w:tcW w:w="3235" w:type="dxa"/>
+          </w:tcPr>
+          <w:p>
+            <w:pPr>
+              <w:autoSpaceDE w:val="0"/>
+              <w:autoSpaceDN w:val="0"/>
+              <w:adjustRightInd w:val="0"/>
+              <w:rPr>
+                <w:rFonts w:ascii="Calibri" w:hAnsi="Calibri" w:cs="Calibri"/>
+                <w:color w:val="000000"/>
+                <w:kern w:val="0"/>
+                <w:sz w:val="22"/>
+                <w:szCs w:val="22"/>
+              </w:rPr>
+            </w:pPr>
+            <w:r>
+              <w:rPr>
+                <w:rFonts w:ascii="Calibri" w:hAnsi="Calibri" w:cs="Calibri"/>
+                <w:color w:val="000000"/>
+                <w:kern w:val="0"/>
+                <w:sz w:val="22"/>
+                <w:szCs w:val="22"/>
+              </w:rPr>
+              <w:t>The Quad</w:t>
+            </w:r>
+          </w:p>
+        </w:tc>
+        <w:tc>
+          <w:tcPr>
+            <w:tcW w:w="4050" w:type="dxa"/>
+          </w:tcPr>
+          <w:p>
+            <w:pPr>
+              <w:autoSpaceDE w:val="0"/>
+              <w:autoSpaceDN w:val="0"/>
+              <w:adjustRightInd w:val="0"/>
+              <w:jc w:val="right"/>
+              <w:rPr>
+                <w:rFonts w:ascii="Calibri" w:hAnsi="Calibri" w:cs="Calibri"/>
+                <w:color w:val="000000"/>
+                <w:kern w:val="0"/>
+                <w:sz w:val="22"/>
+                <w:szCs w:val="22"/>
+              </w:rPr>
+            </w:pPr>
+            <w:r>
+              <w:rPr>
+                <w:rFonts w:ascii="Calibri" w:hAnsi="Calibri" w:cs="Calibri"/>
+                <w:color w:val="000000"/>
+                <w:kern w:val="0"/>
+                <w:sz w:val="22"/>
+                <w:szCs w:val="22"/>
+              </w:rPr>
+              <w:t>36.12</w:t>
+            </w:r>
+          </w:p>
+        </w:tc>
+      </w:tr>
+      <w:tr>
+        <w:trPr>
+          <w:trHeight w:val="290"/>
+        </w:trPr>
+        <w:tc>
+          <w:tcPr>
+            <w:tcW w:w="3235" w:type="dxa"/>
+          </w:tcPr>
+          <w:p>
+            <w:pPr>
+              <w:autoSpaceDE w:val="0"/>
+              <w:autoSpaceDN w:val="0"/>
+              <w:adjustRightInd w:val="0"/>
+              <w:rPr>
+                <w:rFonts w:ascii="Calibri" w:hAnsi="Calibri" w:cs="Calibri"/>
+                <w:color w:val="000000"/>
+                <w:kern w:val="0"/>
+                <w:sz w:val="22"/>
+                <w:szCs w:val="22"/>
+              </w:rPr>
+            </w:pPr>
+            <w:r>
+              <w:rPr>
+                <w:rFonts w:ascii="Calibri" w:hAnsi="Calibri" w:cs="Calibri"/>
+                <w:color w:val="000000"/>
+                <w:kern w:val="0"/>
+                <w:sz w:val="22"/>
+                <w:szCs w:val="22"/>
+              </w:rPr>
+              <w:t>The Quad</w:t>
+            </w:r>
+          </w:p>
+        </w:tc>
+        <w:tc>
+          <w:tcPr>
+            <w:tcW w:w="4050" w:type="dxa"/>
+          </w:tcPr>
+          <w:p>
+            <w:pPr>
+              <w:autoSpaceDE w:val="0"/>
+              <w:autoSpaceDN w:val="0"/>
+              <w:adjustRightInd w:val="0"/>
+              <w:jc w:val="right"/>
+              <w:rPr>
+                <w:rFonts w:ascii="Calibri" w:hAnsi="Calibri" w:cs="Calibri"/>
+                <w:color w:val="000000"/>
+                <w:kern w:val="0"/>
+                <w:sz w:val="22"/>
+                <w:szCs w:val="22"/>
+              </w:rPr>
+            </w:pPr>
+            <w:r>
+              <w:rPr>
+                <w:rFonts w:ascii="Calibri" w:hAnsi="Calibri" w:cs="Calibri"/>
+                <w:color w:val="000000"/>
+                <w:kern w:val="0"/>
+                <w:sz w:val="22"/>
+                <w:szCs w:val="22"/>
+              </w:rPr>
+              <w:t>49.75</w:t>
+            </w:r>
+          </w:p>
+        </w:tc>
+      </w:tr>
+      <w:tr>
+        <w:trPr>
+          <w:trHeight w:val="290"/>
+        </w:trPr>
+        <w:tc>
+          <w:tcPr>
+            <w:tcW w:w="3235" w:type="dxa"/>
+          </w:tcPr>
+          <w:p>
+            <w:pPr>
+              <w:autoSpaceDE w:val="0"/>
+              <w:autoSpaceDN w:val="0"/>
+              <w:adjustRightInd w:val="0"/>
+              <w:rPr>
+                <w:rFonts w:ascii="Calibri" w:hAnsi="Calibri" w:cs="Calibri"/>
+                <w:color w:val="000000"/>
+                <w:kern w:val="0"/>
+                <w:sz w:val="22"/>
+                <w:szCs w:val="22"/>
+              </w:rPr>
+            </w:pPr>
+            <w:r>
+              <w:rPr>
+                <w:rFonts w:ascii="Calibri" w:hAnsi="Calibri" w:cs="Calibri"/>
+                <w:color w:val="000000"/>
+                <w:kern w:val="0"/>
+                <w:sz w:val="22"/>
+                <w:szCs w:val="22"/>
+              </w:rPr>
+              <w:t>North &amp; Woodbrook Park</w:t>
+            </w:r>
+          </w:p>
+        </w:tc>
+        <w:tc>
+          <w:tcPr>
+            <w:tcW w:w="4050" w:type="dxa"/>
+          </w:tcPr>
+          <w:p>
+            <w:pPr>
+              <w:autoSpaceDE w:val="0"/>
+              <w:autoSpaceDN w:val="0"/>
+              <w:adjustRightInd w:val="0"/>
+              <w:jc w:val="right"/>
+              <w:rPr>
+                <w:rFonts w:ascii="Calibri" w:hAnsi="Calibri" w:cs="Calibri"/>
+                <w:color w:val="000000"/>
+                <w:kern w:val="0"/>
+                <w:sz w:val="22"/>
+                <w:szCs w:val="22"/>
+              </w:rPr>
+            </w:pPr>
+            <w:r>
+              <w:rPr>
+                <w:rFonts w:ascii="Calibri" w:hAnsi="Calibri" w:cs="Calibri"/>
+                <w:color w:val="000000"/>
+                <w:kern w:val="0"/>
+                <w:sz w:val="22"/>
+                <w:szCs w:val="22"/>
+              </w:rPr>
+              <w:t>111.09</w:t>
+            </w:r>
+          </w:p>
+        </w:tc>
+      </w:tr>
+      <w:tr>
+        <w:trPr>
+          <w:trHeight w:val="290"/>
+        </w:trPr>
+        <w:tc>
+          <w:tcPr>
+            <w:tcW w:w="3235" w:type="dxa"/>
+          </w:tcPr>
+          <w:p>
+            <w:pPr>
+              <w:autoSpaceDE w:val="0"/>
+              <w:autoSpaceDN w:val="0"/>
+              <w:adjustRightInd w:val="0"/>
+              <w:rPr>
+                <w:rFonts w:ascii="Calibri" w:hAnsi="Calibri" w:cs="Calibri"/>
+                <w:color w:val="000000"/>
+                <w:kern w:val="0"/>
+                <w:sz w:val="22"/>
+                <w:szCs w:val="22"/>
+              </w:rPr>
+            </w:pPr>
+            <w:r>
+              <w:rPr>
+                <w:rFonts w:ascii="Calibri" w:hAnsi="Calibri" w:cs="Calibri"/>
+                <w:color w:val="000000"/>
+                <w:kern w:val="0"/>
+                <w:sz w:val="22"/>
+                <w:szCs w:val="22"/>
+              </w:rPr>
+              <w:t>Fayette Street Pocket Park</w:t>
+            </w:r>
+          </w:p>
+        </w:tc>
+        <w:tc>
+          <w:tcPr>
+            <w:tcW w:w="4050" w:type="dxa"/>
+          </w:tcPr>
+          <w:p>
+            <w:pPr>
+              <w:autoSpaceDE w:val="0"/>
+              <w:autoSpaceDN w:val="0"/>
+              <w:adjustRightInd w:val="0"/>
+              <w:jc w:val="right"/>
+              <w:rPr>
+                <w:rFonts w:ascii="Calibri" w:hAnsi="Calibri" w:cs="Calibri"/>
+                <w:color w:val="000000"/>
+                <w:kern w:val="0"/>
+                <w:sz w:val="22"/>
+                <w:szCs w:val="22"/>
+              </w:rPr>
+            </w:pPr>
+            <w:r>
+              <w:rPr>
+                <w:rFonts w:ascii="Calibri" w:hAnsi="Calibri" w:cs="Calibri"/>
+                <w:color w:val="000000"/>
+                <w:kern w:val="0"/>
+                <w:sz w:val="22"/>
+                <w:szCs w:val="22"/>
+              </w:rPr>
+              <w:t>127.58</w:t>
+            </w:r>
+          </w:p>
+        </w:tc>
+      </w:tr>
+      <w:tr>
+        <w:trPr>
+          <w:trHeight w:val="290"/>
+        </w:trPr>
+        <w:tc>
+          <w:tcPr>
+            <w:tcW w:w="3235" w:type="dxa"/>
+          </w:tcPr>
+          <w:p>
+            <w:pPr>
+              <w:autoSpaceDE w:val="0"/>
+              <w:autoSpaceDN w:val="0"/>
+              <w:adjustRightInd w:val="0"/>
+              <w:rPr>
+                <w:rFonts w:ascii="Calibri" w:hAnsi="Calibri" w:cs="Calibri"/>
+                <w:color w:val="000000"/>
+                <w:kern w:val="0"/>
+                <w:sz w:val="22"/>
+                <w:szCs w:val="22"/>
+              </w:rPr>
+            </w:pPr>
+            <w:r>
+              <w:rPr>
+                <w:rFonts w:ascii="Calibri" w:hAnsi="Calibri" w:cs="Calibri"/>
+                <w:color w:val="000000"/>
+                <w:kern w:val="0"/>
+                <w:sz w:val="22"/>
+                <w:szCs w:val="22"/>
+              </w:rPr>
+              <w:t>Fayette Street Pocket Park</w:t>
+            </w:r>
+          </w:p>
+        </w:tc>
+        <w:tc>
+          <w:tcPr>
+            <w:tcW w:w="4050" w:type="dxa"/>
+          </w:tcPr>
+          <w:p>
+            <w:pPr>
+              <w:autoSpaceDE w:val="0"/>
+              <w:autoSpaceDN w:val="0"/>
+              <w:adjustRightInd w:val="0"/>
+              <w:jc w:val="right"/>
+              <w:rPr>
+                <w:rFonts w:ascii="Calibri" w:hAnsi="Calibri" w:cs="Calibri"/>
+                <w:color w:val="000000"/>
+                <w:kern w:val="0"/>
+                <w:sz w:val="22"/>
+                <w:szCs w:val="22"/>
+              </w:rPr>
+            </w:pPr>
+            <w:r>
+              <w:rPr>
+                <w:rFonts w:ascii="Calibri" w:hAnsi="Calibri" w:cs="Calibri"/>
+                <w:color w:val="000000"/>
+                <w:kern w:val="0"/>
+                <w:sz w:val="22"/>
+                <w:szCs w:val="22"/>
+              </w:rPr>
+              <w:t>137.8</w:t>
             </w:r>
           </w:p>
         </w:tc>
@@ -1457,6 +2343,29 @@
       </w:tblBorders>
     </w:tblPr>
   </w:style>
+  <w:style w:type="character" w:styleId="Hyperlink">
+    <w:name w:val="Hyperlink"/>
+    <w:basedOn w:val="DefaultParagraphFont"/>
+    <w:uiPriority w:val="99"/>
+    <w:unhideWhenUsed/>
+    <w:rsid w:val="00FC79CF"/>
+    <w:rPr>
+      <w:color w:val="467886" w:themeColor="hyperlink"/>
+      <w:u w:val="single"/>
+    </w:rPr>
+  </w:style>
+  <w:style w:type="character" w:styleId="UnresolvedMention">
+    <w:name w:val="Unresolved Mention"/>
+    <w:basedOn w:val="DefaultParagraphFont"/>
+    <w:uiPriority w:val="99"/>
+    <w:semiHidden/>
+    <w:unhideWhenUsed/>
+    <w:rsid w:val="00FC79CF"/>
+    <w:rPr>
+      <w:color w:val="605E5C"/>
+      <w:shd w:val="clear" w:color="auto" w:fill="E1DFDD"/>
+    </w:rPr>
+  </w:style>
 </w:styles>
 </file>
 

</xml_diff>

<commit_message>
Updated README, code.txt, analysis_report. Created code.sql and added desired SQL expressions
</commit_message>
<xml_diff>
--- a/analysis_report.docx
+++ b/analysis_report.docx
@@ -88,7 +88,7 @@
           <w:i/>
           <w:iCs/>
         </w:rPr>
-        <w:t>Set up</w:t>
+        <w:t>Data</w:t>
       </w:r>
     </w:p>
     <w:p>
@@ -96,29 +96,22 @@
         <w:ind w:firstLine="720"/>
       </w:pPr>
       <w:r>
-        <w:t xml:space="preserve">Open Street Maps (OSM) data were downloaded from the </w:t>
-      </w:r>
-      <w:proofErr w:type="spellStart"/>
-      <w:r>
-        <w:t>BBBike</w:t>
-      </w:r>
-      <w:proofErr w:type="spellEnd"/>
-      <w:r>
-        <w:t xml:space="preserve"> website in </w:t>
-      </w:r>
-      <w:proofErr w:type="spellStart"/>
-      <w:r>
-        <w:t>pbf</w:t>
-      </w:r>
-      <w:proofErr w:type="spellEnd"/>
-      <w:r>
-        <w:t xml:space="preserve"> format. This file was then imported into a posies-enabled PostgreSQL database using the osm2psql tool (see chunk 1). A GitHub repo was </w:t>
-      </w:r>
-      <w:r>
-        <w:t>created and</w:t>
-      </w:r>
-      <w:r>
-        <w:t xml:space="preserve"> connected to a local git project using git bash. </w:t>
+        <w:t xml:space="preserve">Data were downloaded from bbbike.org, by searching Baltimore to center the polygon, then resizing the polygon to get the </w:t>
+      </w:r>
+      <w:r>
+        <w:t>boundary polygon as well</w:t>
+      </w:r>
+      <w:r>
+        <w:t>.</w:t>
+      </w:r>
+      <w:r>
+        <w:t xml:space="preserve"> </w:t>
+      </w:r>
+      <w:r>
+        <w:t xml:space="preserve">Coordinates: -76.902,39.141 x -76.337,39.428 </w:t>
+      </w:r>
+      <w:r>
+        <w:br/>
       </w:r>
     </w:p>
     <w:p>
@@ -133,10 +126,27 @@
           <w:i/>
           <w:iCs/>
         </w:rPr>
-        <w:t>SQL Analysis</w:t>
+        <w:t>Data Cleaning and Processing</w:t>
       </w:r>
     </w:p>
     <w:p>
+      <w:pPr>
+        <w:ind w:firstLine="720"/>
+      </w:pPr>
+      <w:r>
+        <w:t xml:space="preserve">Open Street Maps (OSM) data were downloaded from the BBBike website in pbf format. This file was then imported into a posies-enabled PostgreSQL database using the osm2psql tool. A GitHub repo was </w:t>
+      </w:r>
+      <w:r>
+        <w:t>created and</w:t>
+      </w:r>
+      <w:r>
+        <w:t xml:space="preserve"> connected to a local git project using git bash. </w:t>
+      </w:r>
+    </w:p>
+    <w:p>
+      <w:pPr>
+        <w:ind w:firstLine="720"/>
+      </w:pPr>
       <w:r>
         <w:rPr>
           <w:i/>
@@ -152,13 +162,60 @@
         <w:tab/>
       </w:r>
       <w:r>
-        <w:t xml:space="preserve">Following basic data exploration, a new table was created and parks with valid names were added (see SQL 1,2). </w:t>
-      </w:r>
-      <w:r>
-        <w:t>Summary statistics for parks were calculated as well (see SQL 3)</w:t>
+        <w:t>Following basic data exploration, a new table was created and parks with valid names were added</w:t>
+      </w:r>
+      <w:r>
+        <w:t>. A table was also created and the city boundaries polygon was added.</w:t>
       </w:r>
     </w:p>
-    <w:p/>
+    <w:p>
+      <w:r>
+        <w:tab/>
+        <w:t>A connection was made in QGIS with the database, and the greenspaces layer was clipped to the extent of the Baltimore boundary layer using the ‘Clip’ tool. Next, the ‘dissolve’ tool was used with name as the dissolve field. This created one entry for each park, rather than one entry for each polygon. The resulting vector layer was then exported to the database using the QGIS ‘Export to PostgreSQL’ tool.</w:t>
+      </w:r>
+    </w:p>
+    <w:p>
+      <w:r>
+        <w:tab/>
+        <w:t xml:space="preserve">In PostgreSQL, the area of the new polygons was </w:t>
+      </w:r>
+      <w:r>
+        <w:t>re-calculated</w:t>
+      </w:r>
+      <w:r>
+        <w:t>.</w:t>
+      </w:r>
+    </w:p>
+    <w:p>
+      <w:pPr>
+        <w:rPr>
+          <w:i/>
+          <w:iCs/>
+        </w:rPr>
+      </w:pPr>
+      <w:r>
+        <w:rPr>
+          <w:i/>
+          <w:iCs/>
+        </w:rPr>
+        <w:t>Analysis</w:t>
+      </w:r>
+    </w:p>
+    <w:p>
+      <w:r>
+        <w:tab/>
+        <w:t>With the data clipped to the correct extent</w:t>
+      </w:r>
+      <w:r>
+        <w:t xml:space="preserve"> and fully cleaned</w:t>
+      </w:r>
+      <w:r>
+        <w:t>, analysis could be done</w:t>
+      </w:r>
+      <w:r>
+        <w:t xml:space="preserve">. Summary statistics were calculated, as well as the 5 largest and 5 smallest parks. </w:t>
+      </w:r>
+    </w:p>
     <w:p/>
     <w:p>
       <w:pPr>
@@ -167,13 +224,6 @@
           <w:iCs/>
         </w:rPr>
       </w:pPr>
-      <w:r>
-        <w:rPr>
-          <w:i/>
-          <w:iCs/>
-        </w:rPr>
-        <w:t xml:space="preserve">DO I want to group by name? </w:t>
-      </w:r>
     </w:p>
     <w:p>
       <w:pPr>
@@ -208,11 +258,11 @@
         <w:tblLook w:val="0000" w:firstRow="0" w:lastRow="0" w:firstColumn="0" w:lastColumn="0" w:noHBand="0" w:noVBand="0"/>
       </w:tblPr>
       <w:tblGrid>
-        <w:gridCol w:w="1003"/>
-        <w:gridCol w:w="1422"/>
-        <w:gridCol w:w="1530"/>
-        <w:gridCol w:w="1260"/>
-        <w:gridCol w:w="1260"/>
+        <w:gridCol w:w="985"/>
+        <w:gridCol w:w="2160"/>
+        <w:gridCol w:w="2070"/>
+        <w:gridCol w:w="1620"/>
+        <w:gridCol w:w="1710"/>
       </w:tblGrid>
       <w:tr>
         <w:trPr>
@@ -220,7 +270,7 @@
         </w:trPr>
         <w:tc>
           <w:tcPr>
-            <w:tcW w:w="1003" w:type="dxa"/>
+            <w:tcW w:w="985" w:type="dxa"/>
           </w:tcPr>
           <w:p>
             <w:pPr>
@@ -235,23 +285,21 @@
                 <w:szCs w:val="22"/>
               </w:rPr>
             </w:pPr>
-            <w:proofErr w:type="spellStart"/>
-            <w:r>
-              <w:rPr>
-                <w:rFonts w:ascii="Calibri" w:hAnsi="Calibri" w:cs="Calibri"/>
-                <w:color w:val="000000"/>
-                <w:kern w:val="0"/>
-                <w:sz w:val="22"/>
-                <w:szCs w:val="22"/>
-              </w:rPr>
-              <w:t>n_parks</w:t>
-            </w:r>
-            <w:proofErr w:type="spellEnd"/>
-          </w:p>
-        </w:tc>
-        <w:tc>
-          <w:tcPr>
-            <w:tcW w:w="1422" w:type="dxa"/>
+            <w:r>
+              <w:rPr>
+                <w:rFonts w:ascii="Calibri" w:hAnsi="Calibri" w:cs="Calibri"/>
+                <w:color w:val="000000"/>
+                <w:kern w:val="0"/>
+                <w:sz w:val="22"/>
+                <w:szCs w:val="22"/>
+              </w:rPr>
+              <w:t>Number of Parks</w:t>
+            </w:r>
+          </w:p>
+        </w:tc>
+        <w:tc>
+          <w:tcPr>
+            <w:tcW w:w="2160" w:type="dxa"/>
           </w:tcPr>
           <w:p>
             <w:pPr>
@@ -266,23 +314,21 @@
                 <w:szCs w:val="22"/>
               </w:rPr>
             </w:pPr>
-            <w:proofErr w:type="spellStart"/>
-            <w:r>
-              <w:rPr>
-                <w:rFonts w:ascii="Calibri" w:hAnsi="Calibri" w:cs="Calibri"/>
-                <w:color w:val="000000"/>
-                <w:kern w:val="0"/>
-                <w:sz w:val="22"/>
-                <w:szCs w:val="22"/>
-              </w:rPr>
-              <w:t>totalarea_sqkm</w:t>
-            </w:r>
-            <w:proofErr w:type="spellEnd"/>
-          </w:p>
-        </w:tc>
-        <w:tc>
-          <w:tcPr>
-            <w:tcW w:w="1530" w:type="dxa"/>
+            <w:r>
+              <w:rPr>
+                <w:rFonts w:ascii="Calibri" w:hAnsi="Calibri" w:cs="Calibri"/>
+                <w:color w:val="000000"/>
+                <w:kern w:val="0"/>
+                <w:sz w:val="22"/>
+                <w:szCs w:val="22"/>
+              </w:rPr>
+              <w:t>Total Park Area (sq km)</w:t>
+            </w:r>
+          </w:p>
+        </w:tc>
+        <w:tc>
+          <w:tcPr>
+            <w:tcW w:w="2070" w:type="dxa"/>
           </w:tcPr>
           <w:p>
             <w:pPr>
@@ -297,23 +343,21 @@
                 <w:szCs w:val="22"/>
               </w:rPr>
             </w:pPr>
-            <w:proofErr w:type="spellStart"/>
-            <w:r>
-              <w:rPr>
-                <w:rFonts w:ascii="Calibri" w:hAnsi="Calibri" w:cs="Calibri"/>
-                <w:color w:val="000000"/>
-                <w:kern w:val="0"/>
-                <w:sz w:val="22"/>
-                <w:szCs w:val="22"/>
-              </w:rPr>
-              <w:t>avgarea_sqm</w:t>
-            </w:r>
-            <w:proofErr w:type="spellEnd"/>
-          </w:p>
-        </w:tc>
-        <w:tc>
-          <w:tcPr>
-            <w:tcW w:w="1260" w:type="dxa"/>
+            <w:r>
+              <w:rPr>
+                <w:rFonts w:ascii="Calibri" w:hAnsi="Calibri" w:cs="Calibri"/>
+                <w:color w:val="000000"/>
+                <w:kern w:val="0"/>
+                <w:sz w:val="22"/>
+                <w:szCs w:val="22"/>
+              </w:rPr>
+              <w:t>Average Park Area (sq m)</w:t>
+            </w:r>
+          </w:p>
+        </w:tc>
+        <w:tc>
+          <w:tcPr>
+            <w:tcW w:w="1620" w:type="dxa"/>
           </w:tcPr>
           <w:p>
             <w:pPr>
@@ -328,23 +372,31 @@
                 <w:szCs w:val="22"/>
               </w:rPr>
             </w:pPr>
-            <w:proofErr w:type="spellStart"/>
-            <w:r>
-              <w:rPr>
-                <w:rFonts w:ascii="Calibri" w:hAnsi="Calibri" w:cs="Calibri"/>
-                <w:color w:val="000000"/>
-                <w:kern w:val="0"/>
-                <w:sz w:val="22"/>
-                <w:szCs w:val="22"/>
-              </w:rPr>
-              <w:t>max_area</w:t>
-            </w:r>
-            <w:proofErr w:type="spellEnd"/>
-          </w:p>
-        </w:tc>
-        <w:tc>
-          <w:tcPr>
-            <w:tcW w:w="1260" w:type="dxa"/>
+            <w:r>
+              <w:rPr>
+                <w:rFonts w:ascii="Calibri" w:hAnsi="Calibri" w:cs="Calibri"/>
+                <w:color w:val="000000"/>
+                <w:kern w:val="0"/>
+                <w:sz w:val="22"/>
+                <w:szCs w:val="22"/>
+              </w:rPr>
+              <w:t xml:space="preserve">Largest Park Area </w:t>
+            </w:r>
+            <w:r>
+              <w:rPr>
+                <w:rFonts w:ascii="Calibri" w:hAnsi="Calibri" w:cs="Calibri"/>
+                <w:color w:val="000000"/>
+                <w:kern w:val="0"/>
+                <w:sz w:val="22"/>
+                <w:szCs w:val="22"/>
+              </w:rPr>
+              <w:t>(sq m)</w:t>
+            </w:r>
+          </w:p>
+        </w:tc>
+        <w:tc>
+          <w:tcPr>
+            <w:tcW w:w="1710" w:type="dxa"/>
           </w:tcPr>
           <w:p>
             <w:pPr>
@@ -359,28 +411,39 @@
                 <w:szCs w:val="22"/>
               </w:rPr>
             </w:pPr>
-            <w:proofErr w:type="spellStart"/>
-            <w:r>
-              <w:rPr>
-                <w:rFonts w:ascii="Calibri" w:hAnsi="Calibri" w:cs="Calibri"/>
-                <w:color w:val="000000"/>
-                <w:kern w:val="0"/>
-                <w:sz w:val="22"/>
-                <w:szCs w:val="22"/>
-              </w:rPr>
-              <w:t>min_area</w:t>
-            </w:r>
-            <w:proofErr w:type="spellEnd"/>
+            <w:r>
+              <w:rPr>
+                <w:rFonts w:ascii="Calibri" w:hAnsi="Calibri" w:cs="Calibri"/>
+                <w:color w:val="000000"/>
+                <w:kern w:val="0"/>
+                <w:sz w:val="22"/>
+                <w:szCs w:val="22"/>
+              </w:rPr>
+              <w:t xml:space="preserve">Smallest Park Area </w:t>
+            </w:r>
+            <w:r>
+              <w:rPr>
+                <w:rFonts w:ascii="Calibri" w:hAnsi="Calibri" w:cs="Calibri"/>
+                <w:color w:val="000000"/>
+                <w:kern w:val="0"/>
+                <w:sz w:val="22"/>
+                <w:szCs w:val="22"/>
+              </w:rPr>
+              <w:t>(sq m)</w:t>
+            </w:r>
           </w:p>
         </w:tc>
       </w:tr>
       <w:tr>
+        <w:tblPrEx>
+          <w:tblLook w:val="04A0" w:firstRow="1" w:lastRow="0" w:firstColumn="1" w:lastColumn="0" w:noHBand="0" w:noVBand="1"/>
+        </w:tblPrEx>
         <w:trPr>
           <w:trHeight w:val="290"/>
         </w:trPr>
         <w:tc>
           <w:tcPr>
-            <w:tcW w:w="1003" w:type="dxa"/>
+            <w:tcW w:w="985" w:type="dxa"/>
           </w:tcPr>
           <w:p>
             <w:pPr>
@@ -404,13 +467,13 @@
                 <w:sz w:val="22"/>
                 <w:szCs w:val="22"/>
               </w:rPr>
-              <w:t>478</w:t>
-            </w:r>
-          </w:p>
-        </w:tc>
-        <w:tc>
-          <w:tcPr>
-            <w:tcW w:w="1422" w:type="dxa"/>
+              <w:t>333</w:t>
+            </w:r>
+          </w:p>
+        </w:tc>
+        <w:tc>
+          <w:tcPr>
+            <w:tcW w:w="2160" w:type="dxa"/>
           </w:tcPr>
           <w:p>
             <w:pPr>
@@ -434,13 +497,13 @@
                 <w:sz w:val="22"/>
                 <w:szCs w:val="22"/>
               </w:rPr>
-              <w:t>31.96</w:t>
-            </w:r>
-          </w:p>
-        </w:tc>
-        <w:tc>
-          <w:tcPr>
-            <w:tcW w:w="1530" w:type="dxa"/>
+              <w:t>18.31</w:t>
+            </w:r>
+          </w:p>
+        </w:tc>
+        <w:tc>
+          <w:tcPr>
+            <w:tcW w:w="2070" w:type="dxa"/>
           </w:tcPr>
           <w:p>
             <w:pPr>
@@ -464,13 +527,33 @@
                 <w:sz w:val="22"/>
                 <w:szCs w:val="22"/>
               </w:rPr>
-              <w:t>66865</w:t>
-            </w:r>
-          </w:p>
-        </w:tc>
-        <w:tc>
-          <w:tcPr>
-            <w:tcW w:w="1260" w:type="dxa"/>
+              <w:t>54</w:t>
+            </w:r>
+            <w:r>
+              <w:rPr>
+                <w:rFonts w:ascii="Calibri" w:hAnsi="Calibri" w:cs="Calibri"/>
+                <w:color w:val="000000"/>
+                <w:kern w:val="0"/>
+                <w:sz w:val="22"/>
+                <w:szCs w:val="22"/>
+              </w:rPr>
+              <w:t>,</w:t>
+            </w:r>
+            <w:r>
+              <w:rPr>
+                <w:rFonts w:ascii="Calibri" w:hAnsi="Calibri" w:cs="Calibri"/>
+                <w:color w:val="000000"/>
+                <w:kern w:val="0"/>
+                <w:sz w:val="22"/>
+                <w:szCs w:val="22"/>
+              </w:rPr>
+              <w:t>998</w:t>
+            </w:r>
+          </w:p>
+        </w:tc>
+        <w:tc>
+          <w:tcPr>
+            <w:tcW w:w="1620" w:type="dxa"/>
           </w:tcPr>
           <w:p>
             <w:pPr>
@@ -494,13 +577,53 @@
                 <w:sz w:val="22"/>
                 <w:szCs w:val="22"/>
               </w:rPr>
-              <w:t>3962827</w:t>
-            </w:r>
-          </w:p>
-        </w:tc>
-        <w:tc>
-          <w:tcPr>
-            <w:tcW w:w="1260" w:type="dxa"/>
+              <w:t>4</w:t>
+            </w:r>
+            <w:r>
+              <w:rPr>
+                <w:rFonts w:ascii="Calibri" w:hAnsi="Calibri" w:cs="Calibri"/>
+                <w:color w:val="000000"/>
+                <w:kern w:val="0"/>
+                <w:sz w:val="22"/>
+                <w:szCs w:val="22"/>
+              </w:rPr>
+              <w:t>,</w:t>
+            </w:r>
+            <w:r>
+              <w:rPr>
+                <w:rFonts w:ascii="Calibri" w:hAnsi="Calibri" w:cs="Calibri"/>
+                <w:color w:val="000000"/>
+                <w:kern w:val="0"/>
+                <w:sz w:val="22"/>
+                <w:szCs w:val="22"/>
+              </w:rPr>
+              <w:t>043</w:t>
+            </w:r>
+            <w:r>
+              <w:rPr>
+                <w:rFonts w:ascii="Calibri" w:hAnsi="Calibri" w:cs="Calibri"/>
+                <w:color w:val="000000"/>
+                <w:kern w:val="0"/>
+                <w:sz w:val="22"/>
+                <w:szCs w:val="22"/>
+              </w:rPr>
+              <w:t>,</w:t>
+            </w:r>
+            <w:r>
+              <w:rPr>
+                <w:rFonts w:ascii="Calibri" w:hAnsi="Calibri" w:cs="Calibri"/>
+                <w:color w:val="000000"/>
+                <w:kern w:val="0"/>
+                <w:sz w:val="22"/>
+                <w:szCs w:val="22"/>
+              </w:rPr>
+              <w:t>255</w:t>
+            </w:r>
+          </w:p>
+        </w:tc>
+        <w:tc>
+          <w:tcPr>
+            <w:tcW w:w="1710" w:type="dxa"/>
           </w:tcPr>
           <w:p>
             <w:pPr>
@@ -524,7 +647,7 @@
                 <w:sz w:val="22"/>
                 <w:szCs w:val="22"/>
               </w:rPr>
-              <w:t>36</w:t>
+              <w:t>50</w:t>
             </w:r>
           </w:p>
         </w:tc>
@@ -533,7 +656,625 @@
     <w:p/>
     <w:p>
       <w:r>
-        <w:t xml:space="preserve">Table 2: </w:t>
+        <w:t>Table 2: Five Largest Parks</w:t>
+      </w:r>
+    </w:p>
+    <w:tbl>
+      <w:tblPr>
+        <w:tblStyle w:val="TableGrid"/>
+        <w:tblW w:w="5575" w:type="dxa"/>
+        <w:tblLook w:val="04A0" w:firstRow="1" w:lastRow="0" w:firstColumn="1" w:lastColumn="0" w:noHBand="0" w:noVBand="1"/>
+      </w:tblPr>
+      <w:tblGrid>
+        <w:gridCol w:w="2875"/>
+        <w:gridCol w:w="2700"/>
+      </w:tblGrid>
+      <w:tr>
+        <w:trPr>
+          <w:trHeight w:val="288"/>
+        </w:trPr>
+        <w:tc>
+          <w:tcPr>
+            <w:tcW w:w="2875" w:type="dxa"/>
+            <w:noWrap/>
+            <w:hideMark/>
+          </w:tcPr>
+          <w:p>
+            <w:pPr>
+              <w:spacing w:after="0" w:line="240" w:lineRule="auto"/>
+              <w:rPr>
+                <w:rFonts w:ascii="Calibri" w:eastAsia="Times New Roman" w:hAnsi="Calibri" w:cs="Calibri"/>
+                <w:color w:val="000000"/>
+                <w:kern w:val="0"/>
+                <w:sz w:val="22"/>
+                <w:szCs w:val="22"/>
+                <w14:ligatures w14:val="none"/>
+              </w:rPr>
+            </w:pPr>
+            <w:r>
+              <w:rPr>
+                <w:rFonts w:ascii="Calibri" w:eastAsia="Times New Roman" w:hAnsi="Calibri" w:cs="Calibri"/>
+                <w:color w:val="000000"/>
+                <w:kern w:val="0"/>
+                <w:sz w:val="22"/>
+                <w:szCs w:val="22"/>
+                <w14:ligatures w14:val="none"/>
+              </w:rPr>
+              <w:t>Name</w:t>
+            </w:r>
+          </w:p>
+        </w:tc>
+        <w:tc>
+          <w:tcPr>
+            <w:tcW w:w="2700" w:type="dxa"/>
+            <w:noWrap/>
+            <w:hideMark/>
+          </w:tcPr>
+          <w:p>
+            <w:pPr>
+              <w:spacing w:after="0" w:line="240" w:lineRule="auto"/>
+              <w:rPr>
+                <w:rFonts w:ascii="Calibri" w:eastAsia="Times New Roman" w:hAnsi="Calibri" w:cs="Calibri"/>
+                <w:color w:val="000000"/>
+                <w:kern w:val="0"/>
+                <w:sz w:val="22"/>
+                <w:szCs w:val="22"/>
+                <w14:ligatures w14:val="none"/>
+              </w:rPr>
+            </w:pPr>
+            <w:r>
+              <w:rPr>
+                <w:rFonts w:ascii="Calibri" w:eastAsia="Times New Roman" w:hAnsi="Calibri" w:cs="Calibri"/>
+                <w:color w:val="000000"/>
+                <w:kern w:val="0"/>
+                <w:sz w:val="22"/>
+                <w:szCs w:val="22"/>
+                <w14:ligatures w14:val="none"/>
+              </w:rPr>
+              <w:t>Area (sq m)</w:t>
+            </w:r>
+          </w:p>
+        </w:tc>
+      </w:tr>
+      <w:tr>
+        <w:trPr>
+          <w:trHeight w:val="288"/>
+        </w:trPr>
+        <w:tc>
+          <w:tcPr>
+            <w:tcW w:w="2875" w:type="dxa"/>
+            <w:noWrap/>
+            <w:hideMark/>
+          </w:tcPr>
+          <w:p>
+            <w:pPr>
+              <w:spacing w:after="0" w:line="240" w:lineRule="auto"/>
+              <w:rPr>
+                <w:rFonts w:ascii="Calibri" w:eastAsia="Times New Roman" w:hAnsi="Calibri" w:cs="Calibri"/>
+                <w:color w:val="000000"/>
+                <w:kern w:val="0"/>
+                <w:sz w:val="22"/>
+                <w:szCs w:val="22"/>
+                <w14:ligatures w14:val="none"/>
+              </w:rPr>
+            </w:pPr>
+            <w:r>
+              <w:rPr>
+                <w:rFonts w:ascii="Calibri" w:eastAsia="Times New Roman" w:hAnsi="Calibri" w:cs="Calibri"/>
+                <w:color w:val="000000"/>
+                <w:kern w:val="0"/>
+                <w:sz w:val="22"/>
+                <w:szCs w:val="22"/>
+                <w14:ligatures w14:val="none"/>
+              </w:rPr>
+              <w:t>Gwynns Falls / Leakin Park</w:t>
+            </w:r>
+          </w:p>
+        </w:tc>
+        <w:tc>
+          <w:tcPr>
+            <w:tcW w:w="2700" w:type="dxa"/>
+            <w:noWrap/>
+            <w:hideMark/>
+          </w:tcPr>
+          <w:p>
+            <w:pPr>
+              <w:spacing w:after="0" w:line="240" w:lineRule="auto"/>
+              <w:jc w:val="right"/>
+              <w:rPr>
+                <w:rFonts w:ascii="Calibri" w:eastAsia="Times New Roman" w:hAnsi="Calibri" w:cs="Calibri"/>
+                <w:color w:val="000000"/>
+                <w:kern w:val="0"/>
+                <w:sz w:val="22"/>
+                <w:szCs w:val="22"/>
+                <w14:ligatures w14:val="none"/>
+              </w:rPr>
+            </w:pPr>
+            <w:r>
+              <w:rPr>
+                <w:rFonts w:ascii="Calibri" w:eastAsia="Times New Roman" w:hAnsi="Calibri" w:cs="Calibri"/>
+                <w:color w:val="000000"/>
+                <w:kern w:val="0"/>
+                <w:sz w:val="22"/>
+                <w:szCs w:val="22"/>
+                <w14:ligatures w14:val="none"/>
+              </w:rPr>
+              <w:t>4</w:t>
+            </w:r>
+            <w:r>
+              <w:rPr>
+                <w:rFonts w:ascii="Calibri" w:eastAsia="Times New Roman" w:hAnsi="Calibri" w:cs="Calibri"/>
+                <w:color w:val="000000"/>
+                <w:kern w:val="0"/>
+                <w:sz w:val="22"/>
+                <w:szCs w:val="22"/>
+                <w14:ligatures w14:val="none"/>
+              </w:rPr>
+              <w:t>,</w:t>
+            </w:r>
+            <w:r>
+              <w:rPr>
+                <w:rFonts w:ascii="Calibri" w:eastAsia="Times New Roman" w:hAnsi="Calibri" w:cs="Calibri"/>
+                <w:color w:val="000000"/>
+                <w:kern w:val="0"/>
+                <w:sz w:val="22"/>
+                <w:szCs w:val="22"/>
+                <w14:ligatures w14:val="none"/>
+              </w:rPr>
+              <w:t>043</w:t>
+            </w:r>
+            <w:r>
+              <w:rPr>
+                <w:rFonts w:ascii="Calibri" w:eastAsia="Times New Roman" w:hAnsi="Calibri" w:cs="Calibri"/>
+                <w:color w:val="000000"/>
+                <w:kern w:val="0"/>
+                <w:sz w:val="22"/>
+                <w:szCs w:val="22"/>
+                <w14:ligatures w14:val="none"/>
+              </w:rPr>
+              <w:t>,</w:t>
+            </w:r>
+            <w:r>
+              <w:rPr>
+                <w:rFonts w:ascii="Calibri" w:eastAsia="Times New Roman" w:hAnsi="Calibri" w:cs="Calibri"/>
+                <w:color w:val="000000"/>
+                <w:kern w:val="0"/>
+                <w:sz w:val="22"/>
+                <w:szCs w:val="22"/>
+                <w14:ligatures w14:val="none"/>
+              </w:rPr>
+              <w:t>255</w:t>
+            </w:r>
+          </w:p>
+        </w:tc>
+      </w:tr>
+      <w:tr>
+        <w:trPr>
+          <w:trHeight w:val="288"/>
+        </w:trPr>
+        <w:tc>
+          <w:tcPr>
+            <w:tcW w:w="2875" w:type="dxa"/>
+            <w:noWrap/>
+            <w:hideMark/>
+          </w:tcPr>
+          <w:p>
+            <w:pPr>
+              <w:rPr>
+                <w:rFonts w:ascii="Calibri" w:eastAsia="Times New Roman" w:hAnsi="Calibri" w:cs="Calibri"/>
+                <w:color w:val="000000"/>
+                <w:kern w:val="0"/>
+                <w:sz w:val="22"/>
+                <w:szCs w:val="22"/>
+                <w14:ligatures w14:val="none"/>
+              </w:rPr>
+            </w:pPr>
+            <w:r>
+              <w:rPr>
+                <w:rFonts w:ascii="Calibri" w:eastAsia="Times New Roman" w:hAnsi="Calibri" w:cs="Calibri"/>
+                <w:color w:val="000000"/>
+                <w:kern w:val="0"/>
+                <w:sz w:val="22"/>
+                <w:szCs w:val="22"/>
+                <w14:ligatures w14:val="none"/>
+              </w:rPr>
+              <w:t>Druid Hill Park</w:t>
+            </w:r>
+          </w:p>
+        </w:tc>
+        <w:tc>
+          <w:tcPr>
+            <w:tcW w:w="2700" w:type="dxa"/>
+            <w:noWrap/>
+            <w:hideMark/>
+          </w:tcPr>
+          <w:p>
+            <w:pPr>
+              <w:spacing w:after="0" w:line="240" w:lineRule="auto"/>
+              <w:jc w:val="right"/>
+              <w:rPr>
+                <w:rFonts w:ascii="Calibri" w:eastAsia="Times New Roman" w:hAnsi="Calibri" w:cs="Calibri"/>
+                <w:color w:val="000000"/>
+                <w:kern w:val="0"/>
+                <w:sz w:val="22"/>
+                <w:szCs w:val="22"/>
+                <w14:ligatures w14:val="none"/>
+              </w:rPr>
+            </w:pPr>
+            <w:r>
+              <w:rPr>
+                <w:rFonts w:ascii="Calibri" w:eastAsia="Times New Roman" w:hAnsi="Calibri" w:cs="Calibri"/>
+                <w:color w:val="000000"/>
+                <w:kern w:val="0"/>
+                <w:sz w:val="22"/>
+                <w:szCs w:val="22"/>
+                <w14:ligatures w14:val="none"/>
+              </w:rPr>
+              <w:t>2</w:t>
+            </w:r>
+            <w:r>
+              <w:rPr>
+                <w:rFonts w:ascii="Calibri" w:eastAsia="Times New Roman" w:hAnsi="Calibri" w:cs="Calibri"/>
+                <w:color w:val="000000"/>
+                <w:kern w:val="0"/>
+                <w:sz w:val="22"/>
+                <w:szCs w:val="22"/>
+                <w14:ligatures w14:val="none"/>
+              </w:rPr>
+              <w:t>,</w:t>
+            </w:r>
+            <w:r>
+              <w:rPr>
+                <w:rFonts w:ascii="Calibri" w:eastAsia="Times New Roman" w:hAnsi="Calibri" w:cs="Calibri"/>
+                <w:color w:val="000000"/>
+                <w:kern w:val="0"/>
+                <w:sz w:val="22"/>
+                <w:szCs w:val="22"/>
+                <w14:ligatures w14:val="none"/>
+              </w:rPr>
+              <w:t>455</w:t>
+            </w:r>
+            <w:r>
+              <w:rPr>
+                <w:rFonts w:ascii="Calibri" w:eastAsia="Times New Roman" w:hAnsi="Calibri" w:cs="Calibri"/>
+                <w:color w:val="000000"/>
+                <w:kern w:val="0"/>
+                <w:sz w:val="22"/>
+                <w:szCs w:val="22"/>
+                <w14:ligatures w14:val="none"/>
+              </w:rPr>
+              <w:t>,</w:t>
+            </w:r>
+            <w:r>
+              <w:rPr>
+                <w:rFonts w:ascii="Calibri" w:eastAsia="Times New Roman" w:hAnsi="Calibri" w:cs="Calibri"/>
+                <w:color w:val="000000"/>
+                <w:kern w:val="0"/>
+                <w:sz w:val="22"/>
+                <w:szCs w:val="22"/>
+                <w14:ligatures w14:val="none"/>
+              </w:rPr>
+              <w:t>855</w:t>
+            </w:r>
+          </w:p>
+        </w:tc>
+      </w:tr>
+      <w:tr>
+        <w:trPr>
+          <w:trHeight w:val="288"/>
+        </w:trPr>
+        <w:tc>
+          <w:tcPr>
+            <w:tcW w:w="2875" w:type="dxa"/>
+            <w:noWrap/>
+            <w:hideMark/>
+          </w:tcPr>
+          <w:p>
+            <w:pPr>
+              <w:rPr>
+                <w:rFonts w:ascii="Calibri" w:eastAsia="Times New Roman" w:hAnsi="Calibri" w:cs="Calibri"/>
+                <w:color w:val="000000"/>
+                <w:kern w:val="0"/>
+                <w:sz w:val="22"/>
+                <w:szCs w:val="22"/>
+                <w14:ligatures w14:val="none"/>
+              </w:rPr>
+            </w:pPr>
+            <w:r>
+              <w:rPr>
+                <w:rFonts w:ascii="Calibri" w:eastAsia="Times New Roman" w:hAnsi="Calibri" w:cs="Calibri"/>
+                <w:color w:val="000000"/>
+                <w:kern w:val="0"/>
+                <w:sz w:val="22"/>
+                <w:szCs w:val="22"/>
+                <w14:ligatures w14:val="none"/>
+              </w:rPr>
+              <w:t>Herring Run Park</w:t>
+            </w:r>
+          </w:p>
+        </w:tc>
+        <w:tc>
+          <w:tcPr>
+            <w:tcW w:w="2700" w:type="dxa"/>
+            <w:noWrap/>
+            <w:hideMark/>
+          </w:tcPr>
+          <w:p>
+            <w:pPr>
+              <w:spacing w:after="0" w:line="240" w:lineRule="auto"/>
+              <w:jc w:val="right"/>
+              <w:rPr>
+                <w:rFonts w:ascii="Calibri" w:eastAsia="Times New Roman" w:hAnsi="Calibri" w:cs="Calibri"/>
+                <w:color w:val="000000"/>
+                <w:kern w:val="0"/>
+                <w:sz w:val="22"/>
+                <w:szCs w:val="22"/>
+                <w14:ligatures w14:val="none"/>
+              </w:rPr>
+            </w:pPr>
+            <w:r>
+              <w:rPr>
+                <w:rFonts w:ascii="Calibri" w:eastAsia="Times New Roman" w:hAnsi="Calibri" w:cs="Calibri"/>
+                <w:color w:val="000000"/>
+                <w:kern w:val="0"/>
+                <w:sz w:val="22"/>
+                <w:szCs w:val="22"/>
+                <w14:ligatures w14:val="none"/>
+              </w:rPr>
+              <w:t>1</w:t>
+            </w:r>
+            <w:r>
+              <w:rPr>
+                <w:rFonts w:ascii="Calibri" w:eastAsia="Times New Roman" w:hAnsi="Calibri" w:cs="Calibri"/>
+                <w:color w:val="000000"/>
+                <w:kern w:val="0"/>
+                <w:sz w:val="22"/>
+                <w:szCs w:val="22"/>
+                <w14:ligatures w14:val="none"/>
+              </w:rPr>
+              <w:t>,</w:t>
+            </w:r>
+            <w:r>
+              <w:rPr>
+                <w:rFonts w:ascii="Calibri" w:eastAsia="Times New Roman" w:hAnsi="Calibri" w:cs="Calibri"/>
+                <w:color w:val="000000"/>
+                <w:kern w:val="0"/>
+                <w:sz w:val="22"/>
+                <w:szCs w:val="22"/>
+                <w14:ligatures w14:val="none"/>
+              </w:rPr>
+              <w:t>843</w:t>
+            </w:r>
+            <w:r>
+              <w:rPr>
+                <w:rFonts w:ascii="Calibri" w:eastAsia="Times New Roman" w:hAnsi="Calibri" w:cs="Calibri"/>
+                <w:color w:val="000000"/>
+                <w:kern w:val="0"/>
+                <w:sz w:val="22"/>
+                <w:szCs w:val="22"/>
+                <w14:ligatures w14:val="none"/>
+              </w:rPr>
+              <w:t>,</w:t>
+            </w:r>
+            <w:r>
+              <w:rPr>
+                <w:rFonts w:ascii="Calibri" w:eastAsia="Times New Roman" w:hAnsi="Calibri" w:cs="Calibri"/>
+                <w:color w:val="000000"/>
+                <w:kern w:val="0"/>
+                <w:sz w:val="22"/>
+                <w:szCs w:val="22"/>
+                <w14:ligatures w14:val="none"/>
+              </w:rPr>
+              <w:t>798</w:t>
+            </w:r>
+          </w:p>
+        </w:tc>
+      </w:tr>
+      <w:tr>
+        <w:trPr>
+          <w:trHeight w:val="288"/>
+        </w:trPr>
+        <w:tc>
+          <w:tcPr>
+            <w:tcW w:w="2875" w:type="dxa"/>
+            <w:noWrap/>
+            <w:hideMark/>
+          </w:tcPr>
+          <w:p>
+            <w:pPr>
+              <w:rPr>
+                <w:rFonts w:ascii="Calibri" w:eastAsia="Times New Roman" w:hAnsi="Calibri" w:cs="Calibri"/>
+                <w:color w:val="000000"/>
+                <w:kern w:val="0"/>
+                <w:sz w:val="22"/>
+                <w:szCs w:val="22"/>
+                <w14:ligatures w14:val="none"/>
+              </w:rPr>
+            </w:pPr>
+            <w:r>
+              <w:rPr>
+                <w:rFonts w:ascii="Calibri" w:eastAsia="Times New Roman" w:hAnsi="Calibri" w:cs="Calibri"/>
+                <w:color w:val="000000"/>
+                <w:kern w:val="0"/>
+                <w:sz w:val="22"/>
+                <w:szCs w:val="22"/>
+                <w14:ligatures w14:val="none"/>
+              </w:rPr>
+              <w:t>Clifton Park</w:t>
+            </w:r>
+          </w:p>
+        </w:tc>
+        <w:tc>
+          <w:tcPr>
+            <w:tcW w:w="2700" w:type="dxa"/>
+            <w:noWrap/>
+            <w:hideMark/>
+          </w:tcPr>
+          <w:p>
+            <w:pPr>
+              <w:spacing w:after="0" w:line="240" w:lineRule="auto"/>
+              <w:jc w:val="right"/>
+              <w:rPr>
+                <w:rFonts w:ascii="Calibri" w:eastAsia="Times New Roman" w:hAnsi="Calibri" w:cs="Calibri"/>
+                <w:color w:val="000000"/>
+                <w:kern w:val="0"/>
+                <w:sz w:val="22"/>
+                <w:szCs w:val="22"/>
+                <w14:ligatures w14:val="none"/>
+              </w:rPr>
+            </w:pPr>
+            <w:r>
+              <w:rPr>
+                <w:rFonts w:ascii="Calibri" w:eastAsia="Times New Roman" w:hAnsi="Calibri" w:cs="Calibri"/>
+                <w:color w:val="000000"/>
+                <w:kern w:val="0"/>
+                <w:sz w:val="22"/>
+                <w:szCs w:val="22"/>
+                <w14:ligatures w14:val="none"/>
+              </w:rPr>
+              <w:t>1</w:t>
+            </w:r>
+            <w:r>
+              <w:rPr>
+                <w:rFonts w:ascii="Calibri" w:eastAsia="Times New Roman" w:hAnsi="Calibri" w:cs="Calibri"/>
+                <w:color w:val="000000"/>
+                <w:kern w:val="0"/>
+                <w:sz w:val="22"/>
+                <w:szCs w:val="22"/>
+                <w14:ligatures w14:val="none"/>
+              </w:rPr>
+              <w:t>,</w:t>
+            </w:r>
+            <w:r>
+              <w:rPr>
+                <w:rFonts w:ascii="Calibri" w:eastAsia="Times New Roman" w:hAnsi="Calibri" w:cs="Calibri"/>
+                <w:color w:val="000000"/>
+                <w:kern w:val="0"/>
+                <w:sz w:val="22"/>
+                <w:szCs w:val="22"/>
+                <w14:ligatures w14:val="none"/>
+              </w:rPr>
+              <w:t>039</w:t>
+            </w:r>
+            <w:r>
+              <w:rPr>
+                <w:rFonts w:ascii="Calibri" w:eastAsia="Times New Roman" w:hAnsi="Calibri" w:cs="Calibri"/>
+                <w:color w:val="000000"/>
+                <w:kern w:val="0"/>
+                <w:sz w:val="22"/>
+                <w:szCs w:val="22"/>
+                <w14:ligatures w14:val="none"/>
+              </w:rPr>
+              <w:t>,</w:t>
+            </w:r>
+            <w:r>
+              <w:rPr>
+                <w:rFonts w:ascii="Calibri" w:eastAsia="Times New Roman" w:hAnsi="Calibri" w:cs="Calibri"/>
+                <w:color w:val="000000"/>
+                <w:kern w:val="0"/>
+                <w:sz w:val="22"/>
+                <w:szCs w:val="22"/>
+                <w14:ligatures w14:val="none"/>
+              </w:rPr>
+              <w:t>146</w:t>
+            </w:r>
+          </w:p>
+        </w:tc>
+      </w:tr>
+      <w:tr>
+        <w:trPr>
+          <w:trHeight w:val="288"/>
+        </w:trPr>
+        <w:tc>
+          <w:tcPr>
+            <w:tcW w:w="2875" w:type="dxa"/>
+            <w:noWrap/>
+            <w:hideMark/>
+          </w:tcPr>
+          <w:p>
+            <w:pPr>
+              <w:rPr>
+                <w:rFonts w:ascii="Calibri" w:eastAsia="Times New Roman" w:hAnsi="Calibri" w:cs="Calibri"/>
+                <w:color w:val="000000"/>
+                <w:kern w:val="0"/>
+                <w:sz w:val="22"/>
+                <w:szCs w:val="22"/>
+                <w14:ligatures w14:val="none"/>
+              </w:rPr>
+            </w:pPr>
+            <w:r>
+              <w:rPr>
+                <w:rFonts w:ascii="Calibri" w:eastAsia="Times New Roman" w:hAnsi="Calibri" w:cs="Calibri"/>
+                <w:color w:val="000000"/>
+                <w:kern w:val="0"/>
+                <w:sz w:val="22"/>
+                <w:szCs w:val="22"/>
+                <w14:ligatures w14:val="none"/>
+              </w:rPr>
+              <w:t>Cylburn Arboretum</w:t>
+            </w:r>
+          </w:p>
+        </w:tc>
+        <w:tc>
+          <w:tcPr>
+            <w:tcW w:w="2700" w:type="dxa"/>
+            <w:noWrap/>
+            <w:hideMark/>
+          </w:tcPr>
+          <w:p>
+            <w:pPr>
+              <w:spacing w:after="0" w:line="240" w:lineRule="auto"/>
+              <w:jc w:val="right"/>
+              <w:rPr>
+                <w:rFonts w:ascii="Calibri" w:eastAsia="Times New Roman" w:hAnsi="Calibri" w:cs="Calibri"/>
+                <w:color w:val="000000"/>
+                <w:kern w:val="0"/>
+                <w:sz w:val="22"/>
+                <w:szCs w:val="22"/>
+                <w14:ligatures w14:val="none"/>
+              </w:rPr>
+            </w:pPr>
+            <w:r>
+              <w:rPr>
+                <w:rFonts w:ascii="Calibri" w:eastAsia="Times New Roman" w:hAnsi="Calibri" w:cs="Calibri"/>
+                <w:color w:val="000000"/>
+                <w:kern w:val="0"/>
+                <w:sz w:val="22"/>
+                <w:szCs w:val="22"/>
+                <w14:ligatures w14:val="none"/>
+              </w:rPr>
+              <w:t>931</w:t>
+            </w:r>
+            <w:r>
+              <w:rPr>
+                <w:rFonts w:ascii="Calibri" w:eastAsia="Times New Roman" w:hAnsi="Calibri" w:cs="Calibri"/>
+                <w:color w:val="000000"/>
+                <w:kern w:val="0"/>
+                <w:sz w:val="22"/>
+                <w:szCs w:val="22"/>
+                <w14:ligatures w14:val="none"/>
+              </w:rPr>
+              <w:t>,</w:t>
+            </w:r>
+            <w:r>
+              <w:rPr>
+                <w:rFonts w:ascii="Calibri" w:eastAsia="Times New Roman" w:hAnsi="Calibri" w:cs="Calibri"/>
+                <w:color w:val="000000"/>
+                <w:kern w:val="0"/>
+                <w:sz w:val="22"/>
+                <w:szCs w:val="22"/>
+                <w14:ligatures w14:val="none"/>
+              </w:rPr>
+              <w:t>226</w:t>
+            </w:r>
+          </w:p>
+        </w:tc>
+      </w:tr>
+    </w:tbl>
+    <w:p/>
+    <w:p>
+      <w:r>
+        <w:t>Table 3: Five Smallest Parks</w:t>
       </w:r>
     </w:p>
     <w:tbl>
@@ -544,8 +1285,8 @@
         <w:tblLook w:val="0000" w:firstRow="0" w:lastRow="0" w:firstColumn="0" w:lastColumn="0" w:noHBand="0" w:noVBand="0"/>
       </w:tblPr>
       <w:tblGrid>
-        <w:gridCol w:w="3055"/>
-        <w:gridCol w:w="3150"/>
+        <w:gridCol w:w="2875"/>
+        <w:gridCol w:w="2700"/>
       </w:tblGrid>
       <w:tr>
         <w:trPr>
@@ -553,7 +1294,7 @@
         </w:trPr>
         <w:tc>
           <w:tcPr>
-            <w:tcW w:w="3055" w:type="dxa"/>
+            <w:tcW w:w="2875" w:type="dxa"/>
           </w:tcPr>
           <w:p>
             <w:pPr>
@@ -576,13 +1317,13 @@
                 <w:sz w:val="22"/>
                 <w:szCs w:val="22"/>
               </w:rPr>
-              <w:t>5 Largest Parks</w:t>
-            </w:r>
-          </w:p>
-        </w:tc>
-        <w:tc>
-          <w:tcPr>
-            <w:tcW w:w="3150" w:type="dxa"/>
+              <w:t>Name</w:t>
+            </w:r>
+          </w:p>
+        </w:tc>
+        <w:tc>
+          <w:tcPr>
+            <w:tcW w:w="2700" w:type="dxa"/>
           </w:tcPr>
           <w:p>
             <w:pPr>
@@ -605,7 +1346,7 @@
                 <w:sz w:val="22"/>
                 <w:szCs w:val="22"/>
               </w:rPr>
-              <w:t>Area (square km)</w:t>
+              <w:t>Area (sq m)</w:t>
             </w:r>
           </w:p>
         </w:tc>
@@ -616,7 +1357,7 @@
         </w:trPr>
         <w:tc>
           <w:tcPr>
-            <w:tcW w:w="3055" w:type="dxa"/>
+            <w:tcW w:w="2875" w:type="dxa"/>
           </w:tcPr>
           <w:p>
             <w:pPr>
@@ -639,14 +1380,13 @@
                 <w:sz w:val="22"/>
                 <w:szCs w:val="22"/>
               </w:rPr>
-              <w:lastRenderedPageBreak/>
-              <w:t>Druid Hill Park</w:t>
-            </w:r>
-          </w:p>
-        </w:tc>
-        <w:tc>
-          <w:tcPr>
-            <w:tcW w:w="3150" w:type="dxa"/>
+              <w:t>Arundel Village Park</w:t>
+            </w:r>
+          </w:p>
+        </w:tc>
+        <w:tc>
+          <w:tcPr>
+            <w:tcW w:w="2700" w:type="dxa"/>
           </w:tcPr>
           <w:p>
             <w:pPr>
@@ -670,7 +1410,7 @@
                 <w:sz w:val="22"/>
                 <w:szCs w:val="22"/>
               </w:rPr>
-              <w:t>3.96</w:t>
+              <w:t>50</w:t>
             </w:r>
           </w:p>
         </w:tc>
@@ -681,7 +1421,7 @@
         </w:trPr>
         <w:tc>
           <w:tcPr>
-            <w:tcW w:w="3055" w:type="dxa"/>
+            <w:tcW w:w="2875" w:type="dxa"/>
           </w:tcPr>
           <w:p>
             <w:pPr>
@@ -696,55 +1436,21 @@
                 <w:szCs w:val="22"/>
               </w:rPr>
             </w:pPr>
-            <w:proofErr w:type="spellStart"/>
-            <w:r>
-              <w:rPr>
-                <w:rFonts w:ascii="Calibri" w:hAnsi="Calibri" w:cs="Calibri"/>
-                <w:color w:val="000000"/>
-                <w:kern w:val="0"/>
-                <w:sz w:val="22"/>
-                <w:szCs w:val="22"/>
-              </w:rPr>
-              <w:t>Gwynns</w:t>
-            </w:r>
-            <w:proofErr w:type="spellEnd"/>
-            <w:r>
-              <w:rPr>
-                <w:rFonts w:ascii="Calibri" w:hAnsi="Calibri" w:cs="Calibri"/>
-                <w:color w:val="000000"/>
-                <w:kern w:val="0"/>
-                <w:sz w:val="22"/>
-                <w:szCs w:val="22"/>
-              </w:rPr>
-              <w:t xml:space="preserve"> Falls / </w:t>
-            </w:r>
-            <w:proofErr w:type="spellStart"/>
-            <w:r>
-              <w:rPr>
-                <w:rFonts w:ascii="Calibri" w:hAnsi="Calibri" w:cs="Calibri"/>
-                <w:color w:val="000000"/>
-                <w:kern w:val="0"/>
-                <w:sz w:val="22"/>
-                <w:szCs w:val="22"/>
-              </w:rPr>
-              <w:t>Leakin</w:t>
-            </w:r>
-            <w:proofErr w:type="spellEnd"/>
-            <w:r>
-              <w:rPr>
-                <w:rFonts w:ascii="Calibri" w:hAnsi="Calibri" w:cs="Calibri"/>
-                <w:color w:val="000000"/>
-                <w:kern w:val="0"/>
-                <w:sz w:val="22"/>
-                <w:szCs w:val="22"/>
-              </w:rPr>
-              <w:t xml:space="preserve"> Park</w:t>
-            </w:r>
-          </w:p>
-        </w:tc>
-        <w:tc>
-          <w:tcPr>
-            <w:tcW w:w="3150" w:type="dxa"/>
+            <w:r>
+              <w:rPr>
+                <w:rFonts w:ascii="Calibri" w:hAnsi="Calibri" w:cs="Calibri"/>
+                <w:color w:val="000000"/>
+                <w:kern w:val="0"/>
+                <w:sz w:val="22"/>
+                <w:szCs w:val="22"/>
+              </w:rPr>
+              <w:t>Jones Falls Greenway</w:t>
+            </w:r>
+          </w:p>
+        </w:tc>
+        <w:tc>
+          <w:tcPr>
+            <w:tcW w:w="2700" w:type="dxa"/>
           </w:tcPr>
           <w:p>
             <w:pPr>
@@ -768,7 +1474,7 @@
                 <w:sz w:val="22"/>
                 <w:szCs w:val="22"/>
               </w:rPr>
-              <w:t>3.19</w:t>
+              <w:t>70</w:t>
             </w:r>
           </w:p>
         </w:tc>
@@ -779,7 +1485,7 @@
         </w:trPr>
         <w:tc>
           <w:tcPr>
-            <w:tcW w:w="3055" w:type="dxa"/>
+            <w:tcW w:w="2875" w:type="dxa"/>
           </w:tcPr>
           <w:p>
             <w:pPr>
@@ -802,13 +1508,13 @@
                 <w:sz w:val="22"/>
                 <w:szCs w:val="22"/>
               </w:rPr>
-              <w:t>Clifton Park</w:t>
-            </w:r>
-          </w:p>
-        </w:tc>
-        <w:tc>
-          <w:tcPr>
-            <w:tcW w:w="3150" w:type="dxa"/>
+              <w:t>Boone Street Park</w:t>
+            </w:r>
+          </w:p>
+        </w:tc>
+        <w:tc>
+          <w:tcPr>
+            <w:tcW w:w="2700" w:type="dxa"/>
           </w:tcPr>
           <w:p>
             <w:pPr>
@@ -832,7 +1538,7 @@
                 <w:sz w:val="22"/>
                 <w:szCs w:val="22"/>
               </w:rPr>
-              <w:t>1.74</w:t>
+              <w:t>102</w:t>
             </w:r>
           </w:p>
         </w:tc>
@@ -843,7 +1549,7 @@
         </w:trPr>
         <w:tc>
           <w:tcPr>
-            <w:tcW w:w="3055" w:type="dxa"/>
+            <w:tcW w:w="2875" w:type="dxa"/>
           </w:tcPr>
           <w:p>
             <w:pPr>
@@ -858,55 +1564,21 @@
                 <w:szCs w:val="22"/>
               </w:rPr>
             </w:pPr>
-            <w:proofErr w:type="spellStart"/>
-            <w:r>
-              <w:rPr>
-                <w:rFonts w:ascii="Calibri" w:hAnsi="Calibri" w:cs="Calibri"/>
-                <w:color w:val="000000"/>
-                <w:kern w:val="0"/>
-                <w:sz w:val="22"/>
-                <w:szCs w:val="22"/>
-              </w:rPr>
-              <w:t>Gwynns</w:t>
-            </w:r>
-            <w:proofErr w:type="spellEnd"/>
-            <w:r>
-              <w:rPr>
-                <w:rFonts w:ascii="Calibri" w:hAnsi="Calibri" w:cs="Calibri"/>
-                <w:color w:val="000000"/>
-                <w:kern w:val="0"/>
-                <w:sz w:val="22"/>
-                <w:szCs w:val="22"/>
-              </w:rPr>
-              <w:t xml:space="preserve"> Falls / </w:t>
-            </w:r>
-            <w:proofErr w:type="spellStart"/>
-            <w:r>
-              <w:rPr>
-                <w:rFonts w:ascii="Calibri" w:hAnsi="Calibri" w:cs="Calibri"/>
-                <w:color w:val="000000"/>
-                <w:kern w:val="0"/>
-                <w:sz w:val="22"/>
-                <w:szCs w:val="22"/>
-              </w:rPr>
-              <w:t>Leakin</w:t>
-            </w:r>
-            <w:proofErr w:type="spellEnd"/>
-            <w:r>
-              <w:rPr>
-                <w:rFonts w:ascii="Calibri" w:hAnsi="Calibri" w:cs="Calibri"/>
-                <w:color w:val="000000"/>
-                <w:kern w:val="0"/>
-                <w:sz w:val="22"/>
-                <w:szCs w:val="22"/>
-              </w:rPr>
-              <w:t xml:space="preserve"> Park</w:t>
-            </w:r>
-          </w:p>
-        </w:tc>
-        <w:tc>
-          <w:tcPr>
-            <w:tcW w:w="3150" w:type="dxa"/>
+            <w:r>
+              <w:rPr>
+                <w:rFonts w:ascii="Calibri" w:hAnsi="Calibri" w:cs="Calibri"/>
+                <w:color w:val="000000"/>
+                <w:kern w:val="0"/>
+                <w:sz w:val="22"/>
+                <w:szCs w:val="22"/>
+              </w:rPr>
+              <w:t>Saint Helena Park</w:t>
+            </w:r>
+          </w:p>
+        </w:tc>
+        <w:tc>
+          <w:tcPr>
+            <w:tcW w:w="2700" w:type="dxa"/>
           </w:tcPr>
           <w:p>
             <w:pPr>
@@ -930,7 +1602,7 @@
                 <w:sz w:val="22"/>
                 <w:szCs w:val="22"/>
               </w:rPr>
-              <w:t>1.6</w:t>
+              <w:t>114</w:t>
             </w:r>
           </w:p>
         </w:tc>
@@ -941,7 +1613,7 @@
         </w:trPr>
         <w:tc>
           <w:tcPr>
-            <w:tcW w:w="3055" w:type="dxa"/>
+            <w:tcW w:w="2875" w:type="dxa"/>
           </w:tcPr>
           <w:p>
             <w:pPr>
@@ -964,13 +1636,13 @@
                 <w:sz w:val="22"/>
                 <w:szCs w:val="22"/>
               </w:rPr>
-              <w:t>Herring Run Park</w:t>
-            </w:r>
-          </w:p>
-        </w:tc>
-        <w:tc>
-          <w:tcPr>
-            <w:tcW w:w="3150" w:type="dxa"/>
+              <w:t>Miles Avenue Park</w:t>
+            </w:r>
+          </w:p>
+        </w:tc>
+        <w:tc>
+          <w:tcPr>
+            <w:tcW w:w="2700" w:type="dxa"/>
           </w:tcPr>
           <w:p>
             <w:pPr>
@@ -994,409 +1666,58 @@
                 <w:sz w:val="22"/>
                 <w:szCs w:val="22"/>
               </w:rPr>
-              <w:t>0.98</w:t>
+              <w:t>139</w:t>
             </w:r>
           </w:p>
         </w:tc>
       </w:tr>
     </w:tbl>
     <w:p/>
-    <w:tbl>
-      <w:tblPr>
-        <w:tblStyle w:val="TableGrid"/>
-        <w:tblW w:w="0" w:type="auto"/>
-        <w:tblLayout w:type="fixed"/>
-        <w:tblLook w:val="0000" w:firstRow="0" w:lastRow="0" w:firstColumn="0" w:lastColumn="0" w:noHBand="0" w:noVBand="0"/>
-      </w:tblPr>
-      <w:tblGrid>
-        <w:gridCol w:w="3235"/>
-        <w:gridCol w:w="4050"/>
-      </w:tblGrid>
-      <w:tr>
-        <w:trPr>
-          <w:trHeight w:val="290"/>
-        </w:trPr>
-        <w:tc>
-          <w:tcPr>
-            <w:tcW w:w="3235" w:type="dxa"/>
-          </w:tcPr>
-          <w:p>
-            <w:pPr>
-              <w:autoSpaceDE w:val="0"/>
-              <w:autoSpaceDN w:val="0"/>
-              <w:adjustRightInd w:val="0"/>
-              <w:rPr>
-                <w:rFonts w:ascii="Calibri" w:hAnsi="Calibri" w:cs="Calibri"/>
-                <w:color w:val="000000"/>
-                <w:kern w:val="0"/>
-                <w:sz w:val="22"/>
-                <w:szCs w:val="22"/>
-              </w:rPr>
-            </w:pPr>
-            <w:r>
-              <w:rPr>
-                <w:rFonts w:ascii="Calibri" w:hAnsi="Calibri" w:cs="Calibri"/>
-                <w:color w:val="000000"/>
-                <w:kern w:val="0"/>
-                <w:sz w:val="22"/>
-                <w:szCs w:val="22"/>
-              </w:rPr>
-              <w:t>name</w:t>
-            </w:r>
-          </w:p>
-        </w:tc>
-        <w:tc>
-          <w:tcPr>
-            <w:tcW w:w="4050" w:type="dxa"/>
-          </w:tcPr>
-          <w:p>
-            <w:pPr>
-              <w:autoSpaceDE w:val="0"/>
-              <w:autoSpaceDN w:val="0"/>
-              <w:adjustRightInd w:val="0"/>
-              <w:rPr>
-                <w:rFonts w:ascii="Calibri" w:hAnsi="Calibri" w:cs="Calibri"/>
-                <w:color w:val="000000"/>
-                <w:kern w:val="0"/>
-                <w:sz w:val="22"/>
-                <w:szCs w:val="22"/>
-              </w:rPr>
-            </w:pPr>
-            <w:r>
-              <w:rPr>
-                <w:rFonts w:ascii="Calibri" w:hAnsi="Calibri" w:cs="Calibri"/>
-                <w:color w:val="000000"/>
-                <w:kern w:val="0"/>
-                <w:sz w:val="22"/>
-                <w:szCs w:val="22"/>
-              </w:rPr>
-              <w:t>area</w:t>
-            </w:r>
-          </w:p>
-        </w:tc>
-      </w:tr>
-      <w:tr>
-        <w:trPr>
-          <w:trHeight w:val="290"/>
-        </w:trPr>
-        <w:tc>
-          <w:tcPr>
-            <w:tcW w:w="3235" w:type="dxa"/>
-          </w:tcPr>
-          <w:p>
-            <w:pPr>
-              <w:autoSpaceDE w:val="0"/>
-              <w:autoSpaceDN w:val="0"/>
-              <w:adjustRightInd w:val="0"/>
-              <w:rPr>
-                <w:rFonts w:ascii="Calibri" w:hAnsi="Calibri" w:cs="Calibri"/>
-                <w:color w:val="000000"/>
-                <w:kern w:val="0"/>
-                <w:sz w:val="22"/>
-                <w:szCs w:val="22"/>
-              </w:rPr>
-            </w:pPr>
-            <w:r>
-              <w:rPr>
-                <w:rFonts w:ascii="Calibri" w:hAnsi="Calibri" w:cs="Calibri"/>
-                <w:color w:val="000000"/>
-                <w:kern w:val="0"/>
-                <w:sz w:val="22"/>
-                <w:szCs w:val="22"/>
-              </w:rPr>
-              <w:t>The Quad</w:t>
-            </w:r>
-          </w:p>
-        </w:tc>
-        <w:tc>
-          <w:tcPr>
-            <w:tcW w:w="4050" w:type="dxa"/>
-          </w:tcPr>
-          <w:p>
-            <w:pPr>
-              <w:autoSpaceDE w:val="0"/>
-              <w:autoSpaceDN w:val="0"/>
-              <w:adjustRightInd w:val="0"/>
-              <w:jc w:val="right"/>
-              <w:rPr>
-                <w:rFonts w:ascii="Calibri" w:hAnsi="Calibri" w:cs="Calibri"/>
-                <w:color w:val="000000"/>
-                <w:kern w:val="0"/>
-                <w:sz w:val="22"/>
-                <w:szCs w:val="22"/>
-              </w:rPr>
-            </w:pPr>
-            <w:r>
-              <w:rPr>
-                <w:rFonts w:ascii="Calibri" w:hAnsi="Calibri" w:cs="Calibri"/>
-                <w:color w:val="000000"/>
-                <w:kern w:val="0"/>
-                <w:sz w:val="22"/>
-                <w:szCs w:val="22"/>
-              </w:rPr>
-              <w:t>36.12</w:t>
-            </w:r>
-          </w:p>
-        </w:tc>
-      </w:tr>
-      <w:tr>
-        <w:trPr>
-          <w:trHeight w:val="290"/>
-        </w:trPr>
-        <w:tc>
-          <w:tcPr>
-            <w:tcW w:w="3235" w:type="dxa"/>
-          </w:tcPr>
-          <w:p>
-            <w:pPr>
-              <w:autoSpaceDE w:val="0"/>
-              <w:autoSpaceDN w:val="0"/>
-              <w:adjustRightInd w:val="0"/>
-              <w:rPr>
-                <w:rFonts w:ascii="Calibri" w:hAnsi="Calibri" w:cs="Calibri"/>
-                <w:color w:val="000000"/>
-                <w:kern w:val="0"/>
-                <w:sz w:val="22"/>
-                <w:szCs w:val="22"/>
-              </w:rPr>
-            </w:pPr>
-            <w:r>
-              <w:rPr>
-                <w:rFonts w:ascii="Calibri" w:hAnsi="Calibri" w:cs="Calibri"/>
-                <w:color w:val="000000"/>
-                <w:kern w:val="0"/>
-                <w:sz w:val="22"/>
-                <w:szCs w:val="22"/>
-              </w:rPr>
-              <w:t>The Quad</w:t>
-            </w:r>
-          </w:p>
-        </w:tc>
-        <w:tc>
-          <w:tcPr>
-            <w:tcW w:w="4050" w:type="dxa"/>
-          </w:tcPr>
-          <w:p>
-            <w:pPr>
-              <w:autoSpaceDE w:val="0"/>
-              <w:autoSpaceDN w:val="0"/>
-              <w:adjustRightInd w:val="0"/>
-              <w:jc w:val="right"/>
-              <w:rPr>
-                <w:rFonts w:ascii="Calibri" w:hAnsi="Calibri" w:cs="Calibri"/>
-                <w:color w:val="000000"/>
-                <w:kern w:val="0"/>
-                <w:sz w:val="22"/>
-                <w:szCs w:val="22"/>
-              </w:rPr>
-            </w:pPr>
-            <w:r>
-              <w:rPr>
-                <w:rFonts w:ascii="Calibri" w:hAnsi="Calibri" w:cs="Calibri"/>
-                <w:color w:val="000000"/>
-                <w:kern w:val="0"/>
-                <w:sz w:val="22"/>
-                <w:szCs w:val="22"/>
-              </w:rPr>
-              <w:t>49.75</w:t>
-            </w:r>
-          </w:p>
-        </w:tc>
-      </w:tr>
-      <w:tr>
-        <w:trPr>
-          <w:trHeight w:val="290"/>
-        </w:trPr>
-        <w:tc>
-          <w:tcPr>
-            <w:tcW w:w="3235" w:type="dxa"/>
-          </w:tcPr>
-          <w:p>
-            <w:pPr>
-              <w:autoSpaceDE w:val="0"/>
-              <w:autoSpaceDN w:val="0"/>
-              <w:adjustRightInd w:val="0"/>
-              <w:rPr>
-                <w:rFonts w:ascii="Calibri" w:hAnsi="Calibri" w:cs="Calibri"/>
-                <w:color w:val="000000"/>
-                <w:kern w:val="0"/>
-                <w:sz w:val="22"/>
-                <w:szCs w:val="22"/>
-              </w:rPr>
-            </w:pPr>
-            <w:r>
-              <w:rPr>
-                <w:rFonts w:ascii="Calibri" w:hAnsi="Calibri" w:cs="Calibri"/>
-                <w:color w:val="000000"/>
-                <w:kern w:val="0"/>
-                <w:sz w:val="22"/>
-                <w:szCs w:val="22"/>
-              </w:rPr>
-              <w:t>North &amp; Woodbrook Park</w:t>
-            </w:r>
-          </w:p>
-        </w:tc>
-        <w:tc>
-          <w:tcPr>
-            <w:tcW w:w="4050" w:type="dxa"/>
-          </w:tcPr>
-          <w:p>
-            <w:pPr>
-              <w:autoSpaceDE w:val="0"/>
-              <w:autoSpaceDN w:val="0"/>
-              <w:adjustRightInd w:val="0"/>
-              <w:jc w:val="right"/>
-              <w:rPr>
-                <w:rFonts w:ascii="Calibri" w:hAnsi="Calibri" w:cs="Calibri"/>
-                <w:color w:val="000000"/>
-                <w:kern w:val="0"/>
-                <w:sz w:val="22"/>
-                <w:szCs w:val="22"/>
-              </w:rPr>
-            </w:pPr>
-            <w:r>
-              <w:rPr>
-                <w:rFonts w:ascii="Calibri" w:hAnsi="Calibri" w:cs="Calibri"/>
-                <w:color w:val="000000"/>
-                <w:kern w:val="0"/>
-                <w:sz w:val="22"/>
-                <w:szCs w:val="22"/>
-              </w:rPr>
-              <w:t>111.09</w:t>
-            </w:r>
-          </w:p>
-        </w:tc>
-      </w:tr>
-      <w:tr>
-        <w:trPr>
-          <w:trHeight w:val="290"/>
-        </w:trPr>
-        <w:tc>
-          <w:tcPr>
-            <w:tcW w:w="3235" w:type="dxa"/>
-          </w:tcPr>
-          <w:p>
-            <w:pPr>
-              <w:autoSpaceDE w:val="0"/>
-              <w:autoSpaceDN w:val="0"/>
-              <w:adjustRightInd w:val="0"/>
-              <w:rPr>
-                <w:rFonts w:ascii="Calibri" w:hAnsi="Calibri" w:cs="Calibri"/>
-                <w:color w:val="000000"/>
-                <w:kern w:val="0"/>
-                <w:sz w:val="22"/>
-                <w:szCs w:val="22"/>
-              </w:rPr>
-            </w:pPr>
-            <w:r>
-              <w:rPr>
-                <w:rFonts w:ascii="Calibri" w:hAnsi="Calibri" w:cs="Calibri"/>
-                <w:color w:val="000000"/>
-                <w:kern w:val="0"/>
-                <w:sz w:val="22"/>
-                <w:szCs w:val="22"/>
-              </w:rPr>
-              <w:t>Fayette Street Pocket Park</w:t>
-            </w:r>
-          </w:p>
-        </w:tc>
-        <w:tc>
-          <w:tcPr>
-            <w:tcW w:w="4050" w:type="dxa"/>
-          </w:tcPr>
-          <w:p>
-            <w:pPr>
-              <w:autoSpaceDE w:val="0"/>
-              <w:autoSpaceDN w:val="0"/>
-              <w:adjustRightInd w:val="0"/>
-              <w:jc w:val="right"/>
-              <w:rPr>
-                <w:rFonts w:ascii="Calibri" w:hAnsi="Calibri" w:cs="Calibri"/>
-                <w:color w:val="000000"/>
-                <w:kern w:val="0"/>
-                <w:sz w:val="22"/>
-                <w:szCs w:val="22"/>
-              </w:rPr>
-            </w:pPr>
-            <w:r>
-              <w:rPr>
-                <w:rFonts w:ascii="Calibri" w:hAnsi="Calibri" w:cs="Calibri"/>
-                <w:color w:val="000000"/>
-                <w:kern w:val="0"/>
-                <w:sz w:val="22"/>
-                <w:szCs w:val="22"/>
-              </w:rPr>
-              <w:t>127.58</w:t>
-            </w:r>
-          </w:p>
-        </w:tc>
-      </w:tr>
-      <w:tr>
-        <w:trPr>
-          <w:trHeight w:val="290"/>
-        </w:trPr>
-        <w:tc>
-          <w:tcPr>
-            <w:tcW w:w="3235" w:type="dxa"/>
-          </w:tcPr>
-          <w:p>
-            <w:pPr>
-              <w:autoSpaceDE w:val="0"/>
-              <w:autoSpaceDN w:val="0"/>
-              <w:adjustRightInd w:val="0"/>
-              <w:rPr>
-                <w:rFonts w:ascii="Calibri" w:hAnsi="Calibri" w:cs="Calibri"/>
-                <w:color w:val="000000"/>
-                <w:kern w:val="0"/>
-                <w:sz w:val="22"/>
-                <w:szCs w:val="22"/>
-              </w:rPr>
-            </w:pPr>
-            <w:r>
-              <w:rPr>
-                <w:rFonts w:ascii="Calibri" w:hAnsi="Calibri" w:cs="Calibri"/>
-                <w:color w:val="000000"/>
-                <w:kern w:val="0"/>
-                <w:sz w:val="22"/>
-                <w:szCs w:val="22"/>
-              </w:rPr>
-              <w:t>Fayette Street Pocket Park</w:t>
-            </w:r>
-          </w:p>
-        </w:tc>
-        <w:tc>
-          <w:tcPr>
-            <w:tcW w:w="4050" w:type="dxa"/>
-          </w:tcPr>
-          <w:p>
-            <w:pPr>
-              <w:autoSpaceDE w:val="0"/>
-              <w:autoSpaceDN w:val="0"/>
-              <w:adjustRightInd w:val="0"/>
-              <w:jc w:val="right"/>
-              <w:rPr>
-                <w:rFonts w:ascii="Calibri" w:hAnsi="Calibri" w:cs="Calibri"/>
-                <w:color w:val="000000"/>
-                <w:kern w:val="0"/>
-                <w:sz w:val="22"/>
-                <w:szCs w:val="22"/>
-              </w:rPr>
-            </w:pPr>
-            <w:r>
-              <w:rPr>
-                <w:rFonts w:ascii="Calibri" w:hAnsi="Calibri" w:cs="Calibri"/>
-                <w:color w:val="000000"/>
-                <w:kern w:val="0"/>
-                <w:sz w:val="22"/>
-                <w:szCs w:val="22"/>
-              </w:rPr>
-              <w:t>137.8</w:t>
-            </w:r>
-          </w:p>
-        </w:tc>
-      </w:tr>
-    </w:tbl>
-    <w:p/>
+    <w:p>
+      <w:r>
+        <w:t>Figure 1: Map of Baltimore Green Spaces, Highlighting 5 largest parks.</w:t>
+      </w:r>
+    </w:p>
+    <w:p>
+      <w:r>
+        <w:lastRenderedPageBreak/>
+        <w:drawing>
+          <wp:inline distT="0" distB="0" distL="0" distR="0" wp14:anchorId="2D3860B1" wp14:editId="2EAF7621">
+            <wp:extent cx="5943600" cy="4182745"/>
+            <wp:effectExtent l="0" t="0" r="0" b="8255"/>
+            <wp:docPr id="951573156" name="Picture 1" descr="A map of baltimore green spaces&#10;&#10;Description automatically generated"/>
+            <wp:cNvGraphicFramePr>
+              <a:graphicFrameLocks xmlns:a="http://schemas.openxmlformats.org/drawingml/2006/main" noChangeAspect="1"/>
+            </wp:cNvGraphicFramePr>
+            <a:graphic xmlns:a="http://schemas.openxmlformats.org/drawingml/2006/main">
+              <a:graphicData uri="http://schemas.openxmlformats.org/drawingml/2006/picture">
+                <pic:pic xmlns:pic="http://schemas.openxmlformats.org/drawingml/2006/picture">
+                  <pic:nvPicPr>
+                    <pic:cNvPr id="951573156" name="Picture 1" descr="A map of baltimore green spaces&#10;&#10;Description automatically generated"/>
+                    <pic:cNvPicPr/>
+                  </pic:nvPicPr>
+                  <pic:blipFill>
+                    <a:blip r:embed="rId4"/>
+                    <a:stretch>
+                      <a:fillRect/>
+                    </a:stretch>
+                  </pic:blipFill>
+                  <pic:spPr>
+                    <a:xfrm>
+                      <a:off x="0" y="0"/>
+                      <a:ext cx="5943600" cy="4182745"/>
+                    </a:xfrm>
+                    <a:prstGeom prst="rect">
+                      <a:avLst/>
+                    </a:prstGeom>
+                  </pic:spPr>
+                </pic:pic>
+              </a:graphicData>
+            </a:graphic>
+          </wp:inline>
+        </w:drawing>
+      </w:r>
+    </w:p>
     <w:sectPr>
       <w:pgSz w:w="12240" w:h="15840"/>
       <w:pgMar w:top="1440" w:right="1440" w:bottom="1440" w:left="1440" w:header="720" w:footer="720" w:gutter="0"/>

</xml_diff>